<commit_message>
Modification au fichier pour la reponse aux questions et du projet de PolyVersion, Il faudrait vraiment que tu es une meilleur compréhension de GRASP
</commit_message>
<xml_diff>
--- a/TP2/TP2_RéponsesAuxQuestions.docx
+++ b/TP2/TP2_RéponsesAuxQuestions.docx
@@ -4,6 +4,7 @@
   <w:body>
     <w:p>
       <w:pPr>
+        <w:jc w:val="both"/>
         <w:rPr>
           <w:b/>
         </w:rPr>
@@ -36,11 +37,10 @@
         </w:rPr>
         <w:t xml:space="preserve"> 1721035</w:t>
       </w:r>
-      <w:bookmarkStart w:id="0" w:name="_GoBack"/>
-      <w:bookmarkEnd w:id="0"/>
-    </w:p>
-    <w:p>
-      <w:pPr>
+    </w:p>
+    <w:p>
+      <w:pPr>
+        <w:jc w:val="both"/>
         <w:rPr>
           <w:b/>
         </w:rPr>
@@ -57,6 +57,7 @@
         <w:pBdr>
           <w:bottom w:val="single" w:sz="4" w:space="1" w:color="auto"/>
         </w:pBdr>
+        <w:jc w:val="both"/>
         <w:rPr>
           <w:b/>
         </w:rPr>
@@ -76,19 +77,518 @@
     </w:p>
     <w:p>
       <w:pPr>
-        <w:rPr>
-          <w:b/>
-        </w:rPr>
-      </w:pPr>
-      <w:r>
-        <w:rPr>
-          <w:b/>
-        </w:rPr>
-        <w:t>2. Diagramme du Cas d’Utilisation n*2 :</w:t>
-      </w:r>
-    </w:p>
-    <w:p>
-      <w:pPr>
+        <w:jc w:val="both"/>
+        <w:rPr>
+          <w:b/>
+        </w:rPr>
+      </w:pPr>
+      <w:r>
+        <w:rPr>
+          <w:b/>
+        </w:rPr>
+        <w:t>2. Di</w:t>
+      </w:r>
+      <w:r>
+        <w:rPr>
+          <w:b/>
+        </w:rPr>
+        <w:t>agramme du Cas d’Utilisation n*4</w:t>
+      </w:r>
+      <w:r>
+        <w:rPr>
+          <w:b/>
+        </w:rPr>
+        <w:t> :</w:t>
+      </w:r>
+    </w:p>
+    <w:p>
+      <w:pPr>
+        <w:jc w:val="both"/>
+      </w:pPr>
+      <w:r>
+        <w:t>Cas d’utilisation : Traduction automatique d’un flux audio</w:t>
+      </w:r>
+    </w:p>
+    <w:p>
+      <w:pPr>
+        <w:jc w:val="both"/>
+      </w:pPr>
+      <w:r>
+        <w:t>Acteur : Utilisateur</w:t>
+      </w:r>
+    </w:p>
+    <w:p>
+      <w:pPr>
+        <w:jc w:val="both"/>
+      </w:pPr>
+      <w:r>
+        <w:t>Type : Primaire</w:t>
+      </w:r>
+    </w:p>
+    <w:p>
+      <w:pPr>
+        <w:jc w:val="both"/>
+      </w:pPr>
+      <w:r>
+        <w:t>Partie prenante et intérêts : Utilisateur désire se faire comprendre par un interlocuteur qui ne parle pas sa langue source. Interlocuteur doit comprendre le message traduit. La traduction doit être correcte et la voix synthétique compréhensible.</w:t>
+      </w:r>
+    </w:p>
+    <w:p>
+      <w:pPr>
+        <w:jc w:val="both"/>
+      </w:pPr>
+      <w:r>
+        <w:t>Description : Traduire automatiquement un flux audio d’une voix humaine s’exprimant dans une langue spécifiée (langue source) vers une autre langue (langue cible) avec une voix (voix synthétique) choisie.</w:t>
+      </w:r>
+    </w:p>
+    <w:p>
+      <w:pPr>
+        <w:jc w:val="both"/>
+      </w:pPr>
+      <w:r>
+        <w:t xml:space="preserve">Préconditions : L’utilisateur a l’application </w:t>
+      </w:r>
+      <w:proofErr w:type="spellStart"/>
+      <w:r>
+        <w:t>PolyVersion</w:t>
+      </w:r>
+      <w:proofErr w:type="spellEnd"/>
+      <w:r>
+        <w:t xml:space="preserve"> sur son cellulaire. L’utilisateur a téléchargé les dictionnaires des langues sources et cible pour la traduction. Le cellulaire possède un microphone et haut-parleurs.</w:t>
+      </w:r>
+    </w:p>
+    <w:p>
+      <w:pPr>
+        <w:jc w:val="both"/>
+      </w:pPr>
+      <w:r>
+        <w:t xml:space="preserve">Garanties en cas de succès : </w:t>
+      </w:r>
+      <w:proofErr w:type="spellStart"/>
+      <w:r>
+        <w:t>PolyVersion</w:t>
+      </w:r>
+      <w:proofErr w:type="spellEnd"/>
+      <w:r>
+        <w:t xml:space="preserve"> traduit et transmet via haut-parleur un message traduit et compréhensible par l’interlocuteur.</w:t>
+      </w:r>
+    </w:p>
+    <w:p>
+      <w:pPr>
+        <w:jc w:val="both"/>
+      </w:pPr>
+      <w:r>
+        <w:t>Scénario Principal :</w:t>
+      </w:r>
+    </w:p>
+    <w:p>
+      <w:pPr>
+        <w:pStyle w:val="Paragraphedeliste"/>
+        <w:numPr>
+          <w:ilvl w:val="0"/>
+          <w:numId w:val="1"/>
+        </w:numPr>
+        <w:jc w:val="both"/>
+      </w:pPr>
+      <w:r>
+        <w:t xml:space="preserve">Le client ouvre l’application </w:t>
+      </w:r>
+      <w:proofErr w:type="spellStart"/>
+      <w:r>
+        <w:t>PolyVersion</w:t>
+      </w:r>
+      <w:proofErr w:type="spellEnd"/>
+      <w:r>
+        <w:t>.</w:t>
+      </w:r>
+    </w:p>
+    <w:p>
+      <w:pPr>
+        <w:pStyle w:val="Paragraphedeliste"/>
+        <w:numPr>
+          <w:ilvl w:val="0"/>
+          <w:numId w:val="1"/>
+        </w:numPr>
+        <w:jc w:val="both"/>
+      </w:pPr>
+      <w:r>
+        <w:t>Présentation des options.</w:t>
+      </w:r>
+    </w:p>
+    <w:p>
+      <w:pPr>
+        <w:pStyle w:val="Paragraphedeliste"/>
+        <w:numPr>
+          <w:ilvl w:val="0"/>
+          <w:numId w:val="1"/>
+        </w:numPr>
+        <w:jc w:val="both"/>
+      </w:pPr>
+      <w:r>
+        <w:t>L’utilisateur choisi de traduire un flux audio automatiquement.</w:t>
+      </w:r>
+    </w:p>
+    <w:p>
+      <w:pPr>
+        <w:pStyle w:val="Paragraphedeliste"/>
+        <w:numPr>
+          <w:ilvl w:val="0"/>
+          <w:numId w:val="1"/>
+        </w:numPr>
+        <w:jc w:val="both"/>
+      </w:pPr>
+      <w:r>
+        <w:t>Présentation des langues disponibles de traduction.</w:t>
+      </w:r>
+    </w:p>
+    <w:p>
+      <w:pPr>
+        <w:pStyle w:val="Paragraphedeliste"/>
+        <w:numPr>
+          <w:ilvl w:val="0"/>
+          <w:numId w:val="1"/>
+        </w:numPr>
+        <w:jc w:val="both"/>
+      </w:pPr>
+      <w:r>
+        <w:t xml:space="preserve">L’utilisateur choisi la </w:t>
+      </w:r>
+      <w:proofErr w:type="spellStart"/>
+      <w:r>
+        <w:t>langueCible</w:t>
+      </w:r>
+      <w:proofErr w:type="spellEnd"/>
+      <w:r>
+        <w:t>.</w:t>
+      </w:r>
+    </w:p>
+    <w:p>
+      <w:pPr>
+        <w:pStyle w:val="Paragraphedeliste"/>
+        <w:numPr>
+          <w:ilvl w:val="0"/>
+          <w:numId w:val="1"/>
+        </w:numPr>
+        <w:jc w:val="both"/>
+      </w:pPr>
+      <w:r>
+        <w:t>Présentation des choix de medium de sorties.</w:t>
+      </w:r>
+    </w:p>
+    <w:p>
+      <w:pPr>
+        <w:pStyle w:val="Paragraphedeliste"/>
+        <w:numPr>
+          <w:ilvl w:val="0"/>
+          <w:numId w:val="1"/>
+        </w:numPr>
+        <w:jc w:val="both"/>
+      </w:pPr>
+      <w:r>
+        <w:t>L’utilisateur choisi les Haut-Parleurs.</w:t>
+      </w:r>
+    </w:p>
+    <w:p>
+      <w:pPr>
+        <w:pStyle w:val="Paragraphedeliste"/>
+        <w:numPr>
+          <w:ilvl w:val="0"/>
+          <w:numId w:val="1"/>
+        </w:numPr>
+        <w:jc w:val="both"/>
+      </w:pPr>
+      <w:r>
+        <w:t>Présentation du délai de traduction pour la transmission audio</w:t>
+      </w:r>
+    </w:p>
+    <w:p>
+      <w:pPr>
+        <w:pStyle w:val="Paragraphedeliste"/>
+        <w:numPr>
+          <w:ilvl w:val="0"/>
+          <w:numId w:val="1"/>
+        </w:numPr>
+        <w:jc w:val="both"/>
+      </w:pPr>
+      <w:r>
+        <w:t>L’utilisateur choisi le délai de 1,5 secondes.</w:t>
+      </w:r>
+    </w:p>
+    <w:p>
+      <w:pPr>
+        <w:pStyle w:val="Paragraphedeliste"/>
+        <w:numPr>
+          <w:ilvl w:val="0"/>
+          <w:numId w:val="1"/>
+        </w:numPr>
+        <w:jc w:val="both"/>
+      </w:pPr>
+      <w:r>
+        <w:t>Présentation des choix de voix synthétiques.</w:t>
+      </w:r>
+    </w:p>
+    <w:p>
+      <w:pPr>
+        <w:pStyle w:val="Paragraphedeliste"/>
+        <w:numPr>
+          <w:ilvl w:val="0"/>
+          <w:numId w:val="1"/>
+        </w:numPr>
+        <w:jc w:val="both"/>
+      </w:pPr>
+      <w:r>
+        <w:t>L’utilisateur choisi la voix synthétique.</w:t>
+      </w:r>
+    </w:p>
+    <w:p>
+      <w:pPr>
+        <w:pStyle w:val="Paragraphedeliste"/>
+        <w:numPr>
+          <w:ilvl w:val="0"/>
+          <w:numId w:val="1"/>
+        </w:numPr>
+        <w:jc w:val="both"/>
+      </w:pPr>
+      <w:proofErr w:type="spellStart"/>
+      <w:r>
+        <w:t>PolyVersion</w:t>
+      </w:r>
+      <w:proofErr w:type="spellEnd"/>
+      <w:r>
+        <w:t xml:space="preserve"> informe l’utilisateur que </w:t>
+      </w:r>
+      <w:proofErr w:type="spellStart"/>
+      <w:r>
+        <w:t>PolyVersion</w:t>
+      </w:r>
+      <w:proofErr w:type="spellEnd"/>
+      <w:r>
+        <w:t xml:space="preserve"> est prêt pour la traduction Automatique (bouton vert à l’écran)</w:t>
+      </w:r>
+    </w:p>
+    <w:p>
+      <w:pPr>
+        <w:pStyle w:val="Paragraphedeliste"/>
+        <w:numPr>
+          <w:ilvl w:val="0"/>
+          <w:numId w:val="1"/>
+        </w:numPr>
+        <w:jc w:val="both"/>
+      </w:pPr>
+      <w:r>
+        <w:t>L’utilisateur commence à parler.</w:t>
+      </w:r>
+    </w:p>
+    <w:p>
+      <w:pPr>
+        <w:pStyle w:val="Paragraphedeliste"/>
+        <w:numPr>
+          <w:ilvl w:val="0"/>
+          <w:numId w:val="1"/>
+        </w:numPr>
+        <w:jc w:val="both"/>
+      </w:pPr>
+      <w:proofErr w:type="spellStart"/>
+      <w:r>
+        <w:t>PolyVersion</w:t>
+      </w:r>
+      <w:proofErr w:type="spellEnd"/>
+      <w:r>
+        <w:t xml:space="preserve"> capture le flux audio grâce au microphone (non visible par l’utilisateur)</w:t>
+      </w:r>
+    </w:p>
+    <w:p>
+      <w:pPr>
+        <w:pStyle w:val="Paragraphedeliste"/>
+        <w:numPr>
+          <w:ilvl w:val="0"/>
+          <w:numId w:val="1"/>
+        </w:numPr>
+        <w:jc w:val="both"/>
+      </w:pPr>
+      <w:proofErr w:type="spellStart"/>
+      <w:r>
+        <w:t>PolyVersion</w:t>
+      </w:r>
+      <w:proofErr w:type="spellEnd"/>
+      <w:r>
+        <w:t xml:space="preserve"> détecte la </w:t>
+      </w:r>
+      <w:proofErr w:type="spellStart"/>
+      <w:r>
+        <w:t>langueSource</w:t>
+      </w:r>
+      <w:proofErr w:type="spellEnd"/>
+      <w:r>
+        <w:t>. (</w:t>
+      </w:r>
+      <w:proofErr w:type="gramStart"/>
+      <w:r>
+        <w:t>non</w:t>
+      </w:r>
+      <w:proofErr w:type="gramEnd"/>
+      <w:r>
+        <w:t xml:space="preserve"> visible par l’utilisateur)</w:t>
+      </w:r>
+    </w:p>
+    <w:p>
+      <w:pPr>
+        <w:pStyle w:val="Paragraphedeliste"/>
+        <w:numPr>
+          <w:ilvl w:val="0"/>
+          <w:numId w:val="1"/>
+        </w:numPr>
+        <w:jc w:val="both"/>
+      </w:pPr>
+      <w:proofErr w:type="spellStart"/>
+      <w:r>
+        <w:t>PolyVersion</w:t>
+      </w:r>
+      <w:proofErr w:type="spellEnd"/>
+      <w:r>
+        <w:t xml:space="preserve"> traduit le flux audio de la </w:t>
+      </w:r>
+      <w:proofErr w:type="spellStart"/>
+      <w:r>
+        <w:t>langueSource</w:t>
+      </w:r>
+      <w:proofErr w:type="spellEnd"/>
+      <w:r>
+        <w:t xml:space="preserve"> à la </w:t>
+      </w:r>
+      <w:proofErr w:type="spellStart"/>
+      <w:r>
+        <w:t>langueCible</w:t>
+      </w:r>
+      <w:proofErr w:type="spellEnd"/>
+      <w:r>
+        <w:t xml:space="preserve"> (non visible par l’utilisateur)</w:t>
+      </w:r>
+    </w:p>
+    <w:p>
+      <w:pPr>
+        <w:pStyle w:val="Paragraphedeliste"/>
+        <w:numPr>
+          <w:ilvl w:val="0"/>
+          <w:numId w:val="1"/>
+        </w:numPr>
+        <w:jc w:val="both"/>
+      </w:pPr>
+      <w:proofErr w:type="spellStart"/>
+      <w:r>
+        <w:lastRenderedPageBreak/>
+        <w:t>PolyVersion</w:t>
+      </w:r>
+      <w:proofErr w:type="spellEnd"/>
+      <w:r>
+        <w:t xml:space="preserve"> émet le flux audio avec la voix synthétique choisi aux haut-parleurs. (</w:t>
+      </w:r>
+      <w:proofErr w:type="gramStart"/>
+      <w:r>
+        <w:t>non</w:t>
+      </w:r>
+      <w:proofErr w:type="gramEnd"/>
+      <w:r>
+        <w:t xml:space="preserve"> visible par l’utilisateur)</w:t>
+      </w:r>
+    </w:p>
+    <w:p>
+      <w:pPr>
+        <w:pStyle w:val="Paragraphedeliste"/>
+        <w:numPr>
+          <w:ilvl w:val="0"/>
+          <w:numId w:val="1"/>
+        </w:numPr>
+        <w:jc w:val="both"/>
+      </w:pPr>
+      <w:r>
+        <w:t>L’interlocuteur entends le flux audio traduit.</w:t>
+      </w:r>
+    </w:p>
+    <w:p>
+      <w:pPr>
+        <w:pStyle w:val="Paragraphedeliste"/>
+        <w:numPr>
+          <w:ilvl w:val="0"/>
+          <w:numId w:val="1"/>
+        </w:numPr>
+        <w:jc w:val="both"/>
+      </w:pPr>
+      <w:r>
+        <w:t>L’utilisateur arrête de parler.</w:t>
+      </w:r>
+    </w:p>
+    <w:p>
+      <w:pPr>
+        <w:pStyle w:val="Paragraphedeliste"/>
+        <w:numPr>
+          <w:ilvl w:val="0"/>
+          <w:numId w:val="1"/>
+        </w:numPr>
+        <w:jc w:val="both"/>
+      </w:pPr>
+      <w:proofErr w:type="spellStart"/>
+      <w:r>
+        <w:t>PolyVersion</w:t>
+      </w:r>
+      <w:proofErr w:type="spellEnd"/>
+      <w:r>
+        <w:t xml:space="preserve"> arrête de transmettre après 1,5 secondes de l’arrêt du flux audio. (</w:t>
+      </w:r>
+      <w:proofErr w:type="gramStart"/>
+      <w:r>
+        <w:t>non</w:t>
+      </w:r>
+      <w:proofErr w:type="gramEnd"/>
+      <w:r>
+        <w:t xml:space="preserve"> visible par l’utilisateur)</w:t>
+      </w:r>
+    </w:p>
+    <w:p>
+      <w:pPr>
+        <w:pStyle w:val="Paragraphedeliste"/>
+        <w:numPr>
+          <w:ilvl w:val="0"/>
+          <w:numId w:val="1"/>
+        </w:numPr>
+        <w:jc w:val="both"/>
+      </w:pPr>
+      <w:r>
+        <w:t>L’interlocuteur a compris la traduction.</w:t>
+      </w:r>
+    </w:p>
+    <w:p>
+      <w:pPr>
+        <w:pStyle w:val="Paragraphedeliste"/>
+        <w:numPr>
+          <w:ilvl w:val="0"/>
+          <w:numId w:val="1"/>
+        </w:numPr>
+        <w:jc w:val="both"/>
+      </w:pPr>
+      <w:r>
+        <w:t xml:space="preserve">L’utilisateur ferme </w:t>
+      </w:r>
+      <w:proofErr w:type="spellStart"/>
+      <w:r>
+        <w:t>PolyVersion</w:t>
+      </w:r>
+      <w:proofErr w:type="spellEnd"/>
+      <w:r>
+        <w:t>.</w:t>
+      </w:r>
+    </w:p>
+    <w:p>
+      <w:pPr>
+        <w:jc w:val="both"/>
+        <w:rPr>
+          <w:b/>
+        </w:rPr>
+      </w:pPr>
+    </w:p>
+    <w:p>
+      <w:pPr>
+        <w:jc w:val="both"/>
         <w:rPr>
           <w:b/>
         </w:rPr>
@@ -99,9 +599,9 @@
           <w:lang w:eastAsia="fr-CA"/>
         </w:rPr>
         <w:drawing>
-          <wp:inline distT="0" distB="0" distL="0" distR="0" wp14:anchorId="605CF485" wp14:editId="2A7A2CA4">
-            <wp:extent cx="5486400" cy="5847080"/>
-            <wp:effectExtent l="0" t="0" r="0" b="1270"/>
+          <wp:inline distT="0" distB="0" distL="0" distR="0" wp14:anchorId="05477536" wp14:editId="2868B665">
+            <wp:extent cx="5486400" cy="3820160"/>
+            <wp:effectExtent l="0" t="0" r="0" b="8890"/>
             <wp:docPr id="1" name="Image 1"/>
             <wp:cNvGraphicFramePr>
               <a:graphicFrameLocks xmlns:a="http://schemas.openxmlformats.org/drawingml/2006/main" noChangeAspect="1"/>
@@ -114,7 +614,7 @@
                     <pic:cNvPicPr/>
                   </pic:nvPicPr>
                   <pic:blipFill>
-                    <a:blip r:embed="rId4"/>
+                    <a:blip r:embed="rId5"/>
                     <a:stretch>
                       <a:fillRect/>
                     </a:stretch>
@@ -122,7 +622,7 @@
                   <pic:spPr>
                     <a:xfrm>
                       <a:off x="0" y="0"/>
-                      <a:ext cx="5486400" cy="5847080"/>
+                      <a:ext cx="5486400" cy="3820160"/>
                     </a:xfrm>
                     <a:prstGeom prst="rect">
                       <a:avLst/>
@@ -148,7 +648,21 @@
           <w:b/>
           <w:u w:val="single"/>
         </w:rPr>
-        <w:t xml:space="preserve">Figure 1 : Diagramme du cas d’utilisation 2 de </w:t>
+        <w:t xml:space="preserve">Figure 1 : </w:t>
+      </w:r>
+      <w:r>
+        <w:rPr>
+          <w:b/>
+          <w:u w:val="single"/>
+        </w:rPr>
+        <w:t>Diagramme du cas d’utilisation 4</w:t>
+      </w:r>
+      <w:r>
+        <w:rPr>
+          <w:b/>
+          <w:u w:val="single"/>
+        </w:rPr>
+        <w:t xml:space="preserve"> de </w:t>
       </w:r>
       <w:proofErr w:type="spellStart"/>
       <w:r>
@@ -162,6 +676,23 @@
     </w:p>
     <w:p>
       <w:pPr>
+        <w:jc w:val="both"/>
+      </w:pPr>
+      <w:r>
+        <w:t xml:space="preserve">Nous avons réalisé un nouveau cas d’utilisation 4.0 pour réaliser ce travail car nous n’étions pas </w:t>
+      </w:r>
+      <w:proofErr w:type="gramStart"/>
+      <w:r>
+        <w:t>satisfait</w:t>
+      </w:r>
+      <w:proofErr w:type="gramEnd"/>
+      <w:r>
+        <w:t xml:space="preserve"> de nos cas d’utilisation présenté au tp1.</w:t>
+      </w:r>
+    </w:p>
+    <w:p>
+      <w:pPr>
+        <w:jc w:val="both"/>
         <w:rPr>
           <w:b/>
         </w:rPr>
@@ -181,21 +712,32 @@
     </w:p>
     <w:p>
       <w:pPr>
-        <w:rPr>
-          <w:b/>
-        </w:rPr>
-      </w:pPr>
-      <w:r>
-        <w:rPr>
-          <w:b/>
-        </w:rPr>
-        <w:t>Expliquez-en vos propres mots la/les différence(s) entre le diagramme de conc</w:t>
-      </w:r>
-      <w:r>
-        <w:rPr>
-          <w:b/>
-        </w:rPr>
-        <w:t>epts et le diagramme de classes :</w:t>
+        <w:jc w:val="both"/>
+        <w:rPr>
+          <w:b/>
+        </w:rPr>
+      </w:pPr>
+      <w:r>
+        <w:rPr>
+          <w:b/>
+        </w:rPr>
+        <w:t>Expliquez-en vos propres mots la/les différence(s) entre le diagramme de concepts et le diagramme de classes :</w:t>
+      </w:r>
+    </w:p>
+    <w:p>
+      <w:pPr>
+        <w:jc w:val="both"/>
+      </w:pPr>
+      <w:r>
+        <w:t xml:space="preserve">Le diagramme de concept fait la construction d’un modèle simple qui révèle les principaux concept et relation d’un domaine de solution logicielle alors que le diagramme des classes indique l’application logicielle des concepts avec méthodes, responsabilités et fonctions. </w:t>
+      </w:r>
+    </w:p>
+    <w:p>
+      <w:pPr>
+        <w:jc w:val="both"/>
+      </w:pPr>
+      <w:r>
+        <w:t>Un diagramme de concept précède le diagramme des classes par son niveau d’abstraction.</w:t>
       </w:r>
     </w:p>
     <w:p>
@@ -204,22 +746,6 @@
       </w:pPr>
       <w:r>
         <w:lastRenderedPageBreak/>
-        <w:t xml:space="preserve">Le diagramme de concept fait la construction d’un modèle simple qui révèle les principaux concept et relation d’un domaine de solution logicielle alors que le diagramme des classes indique l’application logicielle des concepts avec méthodes, responsabilités et fonctions. </w:t>
-      </w:r>
-    </w:p>
-    <w:p>
-      <w:pPr>
-        <w:jc w:val="both"/>
-      </w:pPr>
-      <w:r>
-        <w:t>Un diagramme de concept précède le diagramme des classes par son niveau d’abstraction.</w:t>
-      </w:r>
-    </w:p>
-    <w:p>
-      <w:pPr>
-        <w:jc w:val="both"/>
-      </w:pPr>
-      <w:r>
         <w:t xml:space="preserve">Le diagramme de concept favorise la compréhension et constitue la base sur laquelle on peut fonder les classes d’un problème orientée-objet. </w:t>
       </w:r>
     </w:p>
@@ -261,131 +787,665 @@
     </w:p>
     <w:p>
       <w:pPr>
-        <w:rPr>
-          <w:b/>
-        </w:rPr>
-      </w:pPr>
-      <w:r>
-        <w:rPr>
-          <w:b/>
-        </w:rPr>
-        <w:t>4. Assignation de r</w:t>
-      </w:r>
-      <w:r>
-        <w:rPr>
-          <w:b/>
-        </w:rPr>
-        <w:t>esponsabilité et patrons GRASP</w:t>
-      </w:r>
-      <w:r>
-        <w:rPr>
-          <w:b/>
-        </w:rPr>
+        <w:jc w:val="both"/>
+        <w:rPr>
+          <w:b/>
+        </w:rPr>
+      </w:pPr>
+      <w:r>
+        <w:rPr>
+          <w:b/>
+        </w:rPr>
+        <w:t xml:space="preserve">4. Assignation de responsabilité et patrons GRASP </w:t>
+      </w:r>
+    </w:p>
+    <w:p>
+      <w:pPr>
+        <w:jc w:val="center"/>
+      </w:pPr>
+      <w:r>
+        <w:rPr>
+          <w:noProof/>
+          <w:lang w:eastAsia="fr-CA"/>
+        </w:rPr>
+        <w:drawing>
+          <wp:inline distT="0" distB="0" distL="0" distR="0" wp14:anchorId="28AE6613" wp14:editId="189A4663">
+            <wp:extent cx="1590675" cy="1104900"/>
+            <wp:effectExtent l="0" t="0" r="9525" b="0"/>
+            <wp:docPr id="2" name="Image 2"/>
+            <wp:cNvGraphicFramePr>
+              <a:graphicFrameLocks xmlns:a="http://schemas.openxmlformats.org/drawingml/2006/main" noChangeAspect="1"/>
+            </wp:cNvGraphicFramePr>
+            <a:graphic xmlns:a="http://schemas.openxmlformats.org/drawingml/2006/main">
+              <a:graphicData uri="http://schemas.openxmlformats.org/drawingml/2006/picture">
+                <pic:pic xmlns:pic="http://schemas.openxmlformats.org/drawingml/2006/picture">
+                  <pic:nvPicPr>
+                    <pic:cNvPr id="1" name=""/>
+                    <pic:cNvPicPr/>
+                  </pic:nvPicPr>
+                  <pic:blipFill>
+                    <a:blip r:embed="rId6"/>
+                    <a:stretch>
+                      <a:fillRect/>
+                    </a:stretch>
+                  </pic:blipFill>
+                  <pic:spPr>
+                    <a:xfrm>
+                      <a:off x="0" y="0"/>
+                      <a:ext cx="1590675" cy="1104900"/>
+                    </a:xfrm>
+                    <a:prstGeom prst="rect">
+                      <a:avLst/>
+                    </a:prstGeom>
+                  </pic:spPr>
+                </pic:pic>
+              </a:graphicData>
+            </a:graphic>
+          </wp:inline>
+        </w:drawing>
+      </w:r>
+    </w:p>
+    <w:p>
+      <w:pPr>
+        <w:jc w:val="center"/>
+        <w:rPr>
+          <w:b/>
+          <w:u w:val="single"/>
+        </w:rPr>
+      </w:pPr>
+      <w:r>
+        <w:rPr>
+          <w:b/>
+          <w:u w:val="single"/>
+        </w:rPr>
+        <w:t xml:space="preserve">Figure 2 : </w:t>
+      </w:r>
+      <w:r>
+        <w:rPr>
+          <w:b/>
+          <w:u w:val="single"/>
+        </w:rPr>
+        <w:t xml:space="preserve">Patron Expert de la </w:t>
+      </w:r>
+      <w:r>
+        <w:rPr>
+          <w:b/>
+          <w:u w:val="single"/>
+        </w:rPr>
+        <w:t xml:space="preserve">Classe </w:t>
+      </w:r>
+      <w:proofErr w:type="spellStart"/>
+      <w:r>
+        <w:rPr>
+          <w:b/>
+          <w:u w:val="single"/>
+        </w:rPr>
+        <w:t>Voix</w:t>
+      </w:r>
+      <w:r>
+        <w:rPr>
+          <w:b/>
+          <w:u w:val="single"/>
+        </w:rPr>
+        <w:t>Synthétique</w:t>
+      </w:r>
+      <w:proofErr w:type="spellEnd"/>
+    </w:p>
+    <w:p>
+      <w:pPr>
+        <w:jc w:val="both"/>
+      </w:pPr>
+      <w:proofErr w:type="spellStart"/>
+      <w:r>
+        <w:t>VoixSynthétiques</w:t>
+      </w:r>
+      <w:proofErr w:type="spellEnd"/>
+      <w:r>
+        <w:t xml:space="preserve"> utilise le patron d’assignation expert pour se donner la responsabilité de déterminer et changer la voix synthétique pour la lecture du fichier car la classe et le mieux en mesure d’y satisfaire.</w:t>
+      </w:r>
+      <w:r>
         <w:t xml:space="preserve"> </w:t>
       </w:r>
     </w:p>
     <w:p>
       <w:pPr>
-        <w:jc w:val="both"/>
-      </w:pPr>
-      <w:r>
-        <w:t>VoixSynthétiques utilise le patron d’assignation expert pour se donner la responsabilité de déterminer et changer la voix synthétique pour la lecture du fichier car la classe et le mieux en mesure d’y satisfaire.</w:t>
-      </w:r>
-    </w:p>
-    <w:p>
-      <w:pPr>
-        <w:jc w:val="both"/>
-      </w:pPr>
-      <w:r>
-        <w:t>Message utilise le patron d’assignation cohésion élevée car elle lui est assigner d</w:t>
-      </w:r>
-      <w:r>
-        <w:t xml:space="preserve">es responsabilités </w:t>
-      </w:r>
-      <w:r>
-        <w:t xml:space="preserve">comme setFormat(), setQualité(), setTitre() </w:t>
-      </w:r>
-      <w:r>
-        <w:t>de façon à ce que la cohésion reste élevée</w:t>
-      </w:r>
-      <w:r>
-        <w:t>.</w:t>
-      </w:r>
-    </w:p>
-    <w:p>
-      <w:pPr>
-        <w:jc w:val="both"/>
-      </w:pPr>
-      <w:r>
-        <w:t>GestionnaireDeMessage</w:t>
-      </w:r>
-      <w:r>
-        <w:t xml:space="preserve"> utilise le patron d’assignation d’</w:t>
-      </w:r>
-      <w:r>
-        <w:t>i</w:t>
-      </w:r>
-      <w:r>
-        <w:t>ndirection</w:t>
-      </w:r>
-      <w:r>
-        <w:t xml:space="preserve"> c</w:t>
-      </w:r>
-      <w:r>
-        <w:t>ar elle utilise la classe Message</w:t>
-      </w:r>
-      <w:r>
-        <w:t xml:space="preserve"> comme objet intermédiaire pour </w:t>
-      </w:r>
-      <w:r>
-        <w:t xml:space="preserve">éviter que des classes comme Enregistrement et Partage soit créer ce qui aurait coupler les méthodes envoi, enregistrement et concernant la qualité et format du fichier. </w:t>
-      </w:r>
-    </w:p>
-    <w:p>
-      <w:pPr>
-        <w:jc w:val="both"/>
-      </w:pPr>
-      <w:r>
-        <w:t>GestionnaireDeMessage agit comme classe Contrôleur car elle permet l’envoi de message, l’enregistrement ou la traduction vers des périphériques. La classe GestionnaireDeMessage assure la cohérence séquentielle des actions sur la classe Message et Traitement.</w:t>
-      </w:r>
-    </w:p>
-    <w:p>
-      <w:pPr>
-        <w:jc w:val="both"/>
-      </w:pPr>
-      <w:r>
-        <w:t xml:space="preserve">Langue utilise le patron d’assignation de Polymorphisme avec ses classes LangueSource et LangueCible car elle permet l’ajout d’extension et de méthode relative à la classe Langue. </w:t>
-      </w:r>
-    </w:p>
-    <w:p>
-      <w:pPr>
-        <w:jc w:val="both"/>
-      </w:pPr>
-    </w:p>
-    <w:p>
-      <w:pPr>
-        <w:jc w:val="both"/>
-        <w:rPr>
-          <w:b/>
-          <w:color w:val="FF0000"/>
-          <w:sz w:val="44"/>
-        </w:rPr>
-      </w:pPr>
-      <w:r>
-        <w:rPr>
-          <w:b/>
-          <w:color w:val="FF0000"/>
-          <w:sz w:val="44"/>
-        </w:rPr>
-        <w:t>AJOUTER NOUVEAU DIAGRAMME DES CLASSES AVEC RESPONSABILIE EN DESSOUS</w:t>
-      </w:r>
-    </w:p>
-    <w:p>
-      <w:pPr>
-        <w:jc w:val="both"/>
-      </w:pPr>
+        <w:jc w:val="center"/>
+      </w:pPr>
+      <w:r>
+        <w:rPr>
+          <w:noProof/>
+          <w:lang w:eastAsia="fr-CA"/>
+        </w:rPr>
+        <w:drawing>
+          <wp:inline distT="0" distB="0" distL="0" distR="0" wp14:anchorId="06A36A40" wp14:editId="1A419BBF">
+            <wp:extent cx="3076575" cy="3514725"/>
+            <wp:effectExtent l="0" t="0" r="9525" b="9525"/>
+            <wp:docPr id="3" name="Image 3"/>
+            <wp:cNvGraphicFramePr>
+              <a:graphicFrameLocks xmlns:a="http://schemas.openxmlformats.org/drawingml/2006/main" noChangeAspect="1"/>
+            </wp:cNvGraphicFramePr>
+            <a:graphic xmlns:a="http://schemas.openxmlformats.org/drawingml/2006/main">
+              <a:graphicData uri="http://schemas.openxmlformats.org/drawingml/2006/picture">
+                <pic:pic xmlns:pic="http://schemas.openxmlformats.org/drawingml/2006/picture">
+                  <pic:nvPicPr>
+                    <pic:cNvPr id="1" name=""/>
+                    <pic:cNvPicPr/>
+                  </pic:nvPicPr>
+                  <pic:blipFill>
+                    <a:blip r:embed="rId7"/>
+                    <a:stretch>
+                      <a:fillRect/>
+                    </a:stretch>
+                  </pic:blipFill>
+                  <pic:spPr>
+                    <a:xfrm>
+                      <a:off x="0" y="0"/>
+                      <a:ext cx="3076575" cy="3514725"/>
+                    </a:xfrm>
+                    <a:prstGeom prst="rect">
+                      <a:avLst/>
+                    </a:prstGeom>
+                  </pic:spPr>
+                </pic:pic>
+              </a:graphicData>
+            </a:graphic>
+          </wp:inline>
+        </w:drawing>
+      </w:r>
+    </w:p>
+    <w:p>
+      <w:pPr>
+        <w:jc w:val="center"/>
+        <w:rPr>
+          <w:b/>
+          <w:u w:val="single"/>
+        </w:rPr>
+      </w:pPr>
+      <w:r>
+        <w:rPr>
+          <w:b/>
+          <w:u w:val="single"/>
+        </w:rPr>
+        <w:t xml:space="preserve">Figure 3 : Patron Créateur de la classe </w:t>
+      </w:r>
+      <w:proofErr w:type="spellStart"/>
+      <w:r>
+        <w:rPr>
+          <w:b/>
+          <w:u w:val="single"/>
+        </w:rPr>
+        <w:t>OptionTraduction</w:t>
+      </w:r>
+      <w:proofErr w:type="spellEnd"/>
+    </w:p>
+    <w:p>
+      <w:pPr>
+        <w:jc w:val="both"/>
+      </w:pPr>
+      <w:proofErr w:type="spellStart"/>
+      <w:r>
+        <w:lastRenderedPageBreak/>
+        <w:t>OptionTraduction</w:t>
+      </w:r>
+      <w:proofErr w:type="spellEnd"/>
+      <w:r>
+        <w:t xml:space="preserve"> utilise le patron d’assignation </w:t>
+      </w:r>
+      <w:r>
+        <w:t xml:space="preserve">créateur car elle créer des classes </w:t>
+      </w:r>
+      <w:proofErr w:type="spellStart"/>
+      <w:r>
+        <w:t>DelaiSortie</w:t>
+      </w:r>
+      <w:proofErr w:type="spellEnd"/>
+      <w:r>
+        <w:t xml:space="preserve">, </w:t>
+      </w:r>
+      <w:proofErr w:type="spellStart"/>
+      <w:r>
+        <w:t>ChoixMedium</w:t>
+      </w:r>
+      <w:proofErr w:type="spellEnd"/>
+      <w:r>
+        <w:t xml:space="preserve"> et </w:t>
+      </w:r>
+      <w:proofErr w:type="spellStart"/>
+      <w:r>
+        <w:t>VoixSynthetique</w:t>
+      </w:r>
+      <w:proofErr w:type="spellEnd"/>
+      <w:r>
+        <w:t xml:space="preserve"> pour chaque traduction dépendamment du choix d’option de traduction de l’utilisateur.</w:t>
+      </w:r>
+      <w:r>
+        <w:t xml:space="preserve"> </w:t>
+      </w:r>
+      <w:proofErr w:type="spellStart"/>
+      <w:r>
+        <w:t>OptionTraduction</w:t>
+      </w:r>
+      <w:proofErr w:type="spellEnd"/>
+      <w:r>
+        <w:t xml:space="preserve"> a la responsabilité de gérer les choix de la traduction.</w:t>
+      </w:r>
+    </w:p>
+    <w:p>
+      <w:pPr>
+        <w:jc w:val="center"/>
+      </w:pPr>
+      <w:r>
+        <w:rPr>
+          <w:noProof/>
+          <w:lang w:eastAsia="fr-CA"/>
+        </w:rPr>
+        <w:drawing>
+          <wp:inline distT="0" distB="0" distL="0" distR="0" wp14:anchorId="62D0EAE3" wp14:editId="2667E549">
+            <wp:extent cx="2524125" cy="1857375"/>
+            <wp:effectExtent l="0" t="0" r="9525" b="9525"/>
+            <wp:docPr id="4" name="Image 4"/>
+            <wp:cNvGraphicFramePr>
+              <a:graphicFrameLocks xmlns:a="http://schemas.openxmlformats.org/drawingml/2006/main" noChangeAspect="1"/>
+            </wp:cNvGraphicFramePr>
+            <a:graphic xmlns:a="http://schemas.openxmlformats.org/drawingml/2006/main">
+              <a:graphicData uri="http://schemas.openxmlformats.org/drawingml/2006/picture">
+                <pic:pic xmlns:pic="http://schemas.openxmlformats.org/drawingml/2006/picture">
+                  <pic:nvPicPr>
+                    <pic:cNvPr id="1" name=""/>
+                    <pic:cNvPicPr/>
+                  </pic:nvPicPr>
+                  <pic:blipFill>
+                    <a:blip r:embed="rId8"/>
+                    <a:stretch>
+                      <a:fillRect/>
+                    </a:stretch>
+                  </pic:blipFill>
+                  <pic:spPr>
+                    <a:xfrm>
+                      <a:off x="0" y="0"/>
+                      <a:ext cx="2524125" cy="1857375"/>
+                    </a:xfrm>
+                    <a:prstGeom prst="rect">
+                      <a:avLst/>
+                    </a:prstGeom>
+                  </pic:spPr>
+                </pic:pic>
+              </a:graphicData>
+            </a:graphic>
+          </wp:inline>
+        </w:drawing>
+      </w:r>
+    </w:p>
+    <w:p>
+      <w:pPr>
+        <w:jc w:val="center"/>
+        <w:rPr>
+          <w:b/>
+          <w:u w:val="single"/>
+        </w:rPr>
+      </w:pPr>
+      <w:r>
+        <w:rPr>
+          <w:b/>
+          <w:u w:val="single"/>
+        </w:rPr>
+        <w:t>Figure 4 : Patron Polymorphisme de la classe Langue</w:t>
+      </w:r>
+    </w:p>
+    <w:p>
+      <w:pPr>
+        <w:jc w:val="both"/>
+      </w:pPr>
+      <w:r>
+        <w:t xml:space="preserve">Langue utilise le patron d’assignation de polymorphisme car elle </w:t>
+      </w:r>
+      <w:r>
+        <w:t xml:space="preserve">créer deux classes qui dépendent des alternatives soit source ou cible. Langue a la responsabilité de gérer ces classes pour faciliter la traduction et la transmission d’attribut privé. </w:t>
+      </w:r>
+    </w:p>
+    <w:p>
+      <w:pPr>
+        <w:jc w:val="both"/>
+      </w:pPr>
+    </w:p>
+    <w:p>
+      <w:pPr>
+        <w:jc w:val="center"/>
+      </w:pPr>
+      <w:r>
+        <w:rPr>
+          <w:noProof/>
+          <w:lang w:eastAsia="fr-CA"/>
+        </w:rPr>
+        <w:drawing>
+          <wp:inline distT="0" distB="0" distL="0" distR="0" wp14:anchorId="36C3DB4B" wp14:editId="3A674032">
+            <wp:extent cx="1971675" cy="2657475"/>
+            <wp:effectExtent l="0" t="0" r="9525" b="9525"/>
+            <wp:docPr id="5" name="Image 5"/>
+            <wp:cNvGraphicFramePr>
+              <a:graphicFrameLocks xmlns:a="http://schemas.openxmlformats.org/drawingml/2006/main" noChangeAspect="1"/>
+            </wp:cNvGraphicFramePr>
+            <a:graphic xmlns:a="http://schemas.openxmlformats.org/drawingml/2006/main">
+              <a:graphicData uri="http://schemas.openxmlformats.org/drawingml/2006/picture">
+                <pic:pic xmlns:pic="http://schemas.openxmlformats.org/drawingml/2006/picture">
+                  <pic:nvPicPr>
+                    <pic:cNvPr id="1" name=""/>
+                    <pic:cNvPicPr/>
+                  </pic:nvPicPr>
+                  <pic:blipFill>
+                    <a:blip r:embed="rId9"/>
+                    <a:stretch>
+                      <a:fillRect/>
+                    </a:stretch>
+                  </pic:blipFill>
+                  <pic:spPr>
+                    <a:xfrm>
+                      <a:off x="0" y="0"/>
+                      <a:ext cx="1971675" cy="2657475"/>
+                    </a:xfrm>
+                    <a:prstGeom prst="rect">
+                      <a:avLst/>
+                    </a:prstGeom>
+                  </pic:spPr>
+                </pic:pic>
+              </a:graphicData>
+            </a:graphic>
+          </wp:inline>
+        </w:drawing>
+      </w:r>
+    </w:p>
+    <w:p>
+      <w:pPr>
+        <w:jc w:val="center"/>
+        <w:rPr>
+          <w:b/>
+          <w:u w:val="single"/>
+        </w:rPr>
+      </w:pPr>
+      <w:r>
+        <w:rPr>
+          <w:b/>
+          <w:u w:val="single"/>
+        </w:rPr>
+        <w:t xml:space="preserve">Figure 5 : Patron d’assignation de couplage faible de </w:t>
+      </w:r>
+      <w:proofErr w:type="spellStart"/>
+      <w:r>
+        <w:rPr>
+          <w:b/>
+          <w:u w:val="single"/>
+        </w:rPr>
+        <w:t>OptionTraduction</w:t>
+      </w:r>
+      <w:proofErr w:type="spellEnd"/>
+      <w:r>
+        <w:rPr>
+          <w:b/>
+          <w:u w:val="single"/>
+        </w:rPr>
+        <w:t xml:space="preserve"> et </w:t>
+      </w:r>
+      <w:proofErr w:type="spellStart"/>
+      <w:r>
+        <w:rPr>
+          <w:b/>
+          <w:u w:val="single"/>
+        </w:rPr>
+        <w:t>DelaiSortie</w:t>
+      </w:r>
+      <w:proofErr w:type="spellEnd"/>
+    </w:p>
+    <w:p>
+      <w:pPr>
+        <w:jc w:val="both"/>
+      </w:pPr>
+      <w:proofErr w:type="spellStart"/>
+      <w:r>
+        <w:t>DelaiSortie</w:t>
+      </w:r>
+      <w:proofErr w:type="spellEnd"/>
+      <w:r>
+        <w:t xml:space="preserve"> utilise le patron d’assignation de couplage faible en étant</w:t>
+      </w:r>
+      <w:r>
+        <w:t xml:space="preserve"> </w:t>
+      </w:r>
+      <w:r>
+        <w:t xml:space="preserve">coupler uniquement avec </w:t>
+      </w:r>
+      <w:proofErr w:type="spellStart"/>
+      <w:r>
+        <w:t>OptionTraduction</w:t>
+      </w:r>
+      <w:proofErr w:type="spellEnd"/>
+      <w:r>
+        <w:t xml:space="preserve"> ce qui rend </w:t>
+      </w:r>
+      <w:proofErr w:type="spellStart"/>
+      <w:r>
+        <w:t>DelaiSortie</w:t>
+      </w:r>
+      <w:proofErr w:type="spellEnd"/>
+      <w:r>
+        <w:t xml:space="preserve"> plus indépendante et améliore les gains en productivité.</w:t>
+      </w:r>
+      <w:r>
+        <w:t xml:space="preserve"> </w:t>
+      </w:r>
+      <w:proofErr w:type="spellStart"/>
+      <w:r>
+        <w:t>DelaiSortie</w:t>
+      </w:r>
+      <w:proofErr w:type="spellEnd"/>
+      <w:r>
+        <w:t xml:space="preserve"> aurait pu être couplé avec traduction ou même </w:t>
+      </w:r>
+      <w:proofErr w:type="spellStart"/>
+      <w:r>
+        <w:t>FluxDeSortie</w:t>
+      </w:r>
+      <w:proofErr w:type="spellEnd"/>
+      <w:r>
+        <w:t xml:space="preserve"> mais sont couplage faible favorise l’efficacité. </w:t>
+      </w:r>
+      <w:proofErr w:type="spellStart"/>
+      <w:r>
+        <w:t>DelaiSortie</w:t>
+      </w:r>
+      <w:proofErr w:type="spellEnd"/>
+      <w:r>
+        <w:t xml:space="preserve"> a alors la seule responsabilité de</w:t>
+      </w:r>
+      <w:r>
+        <w:t xml:space="preserve"> déterminer et donner le délai de </w:t>
+      </w:r>
+      <w:r>
+        <w:t>de sortie désiré par l’utilisateur.</w:t>
+      </w:r>
+    </w:p>
+    <w:p>
+      <w:pPr>
+        <w:jc w:val="both"/>
+      </w:pPr>
+    </w:p>
+    <w:p>
+      <w:pPr>
+        <w:jc w:val="both"/>
+      </w:pPr>
+    </w:p>
+    <w:p>
+      <w:pPr>
+        <w:jc w:val="both"/>
+      </w:pPr>
+    </w:p>
+    <w:p>
+      <w:pPr>
+        <w:jc w:val="center"/>
+      </w:pPr>
+      <w:r>
+        <w:rPr>
+          <w:noProof/>
+          <w:lang w:eastAsia="fr-CA"/>
+        </w:rPr>
+        <w:drawing>
+          <wp:inline distT="0" distB="0" distL="0" distR="0" wp14:anchorId="5719A985" wp14:editId="056B2662">
+            <wp:extent cx="3487339" cy="2517423"/>
+            <wp:effectExtent l="0" t="0" r="0" b="0"/>
+            <wp:docPr id="6" name="Image 6"/>
+            <wp:cNvGraphicFramePr>
+              <a:graphicFrameLocks xmlns:a="http://schemas.openxmlformats.org/drawingml/2006/main" noChangeAspect="1"/>
+            </wp:cNvGraphicFramePr>
+            <a:graphic xmlns:a="http://schemas.openxmlformats.org/drawingml/2006/main">
+              <a:graphicData uri="http://schemas.openxmlformats.org/drawingml/2006/picture">
+                <pic:pic xmlns:pic="http://schemas.openxmlformats.org/drawingml/2006/picture">
+                  <pic:nvPicPr>
+                    <pic:cNvPr id="1" name=""/>
+                    <pic:cNvPicPr/>
+                  </pic:nvPicPr>
+                  <pic:blipFill>
+                    <a:blip r:embed="rId10"/>
+                    <a:stretch>
+                      <a:fillRect/>
+                    </a:stretch>
+                  </pic:blipFill>
+                  <pic:spPr>
+                    <a:xfrm>
+                      <a:off x="0" y="0"/>
+                      <a:ext cx="3495130" cy="2523047"/>
+                    </a:xfrm>
+                    <a:prstGeom prst="rect">
+                      <a:avLst/>
+                    </a:prstGeom>
+                  </pic:spPr>
+                </pic:pic>
+              </a:graphicData>
+            </a:graphic>
+          </wp:inline>
+        </w:drawing>
+      </w:r>
+    </w:p>
+    <w:p>
+      <w:pPr>
+        <w:tabs>
+          <w:tab w:val="left" w:pos="2009"/>
+        </w:tabs>
+        <w:rPr>
+          <w:b/>
+          <w:u w:val="single"/>
+        </w:rPr>
+      </w:pPr>
+      <w:r>
+        <w:tab/>
+      </w:r>
+      <w:r>
+        <w:rPr>
+          <w:b/>
+          <w:u w:val="single"/>
+        </w:rPr>
+        <w:t xml:space="preserve">Figure 6 : </w:t>
+      </w:r>
+      <w:r>
+        <w:rPr>
+          <w:b/>
+          <w:u w:val="single"/>
+        </w:rPr>
+        <w:t>Diagramme de classe de notre cas d’utilisation</w:t>
+      </w:r>
+    </w:p>
+    <w:p>
+      <w:pPr>
+        <w:tabs>
+          <w:tab w:val="left" w:pos="2009"/>
+        </w:tabs>
+        <w:jc w:val="center"/>
+        <w:rPr>
+          <w:b/>
+          <w:u w:val="single"/>
+        </w:rPr>
+      </w:pPr>
+      <w:r>
+        <w:rPr>
+          <w:noProof/>
+          <w:lang w:eastAsia="fr-CA"/>
+        </w:rPr>
+        <w:drawing>
+          <wp:inline distT="0" distB="0" distL="0" distR="0" wp14:anchorId="3086CA41" wp14:editId="3961257C">
+            <wp:extent cx="5486400" cy="3758565"/>
+            <wp:effectExtent l="0" t="0" r="0" b="0"/>
+            <wp:docPr id="7" name="Image 7"/>
+            <wp:cNvGraphicFramePr>
+              <a:graphicFrameLocks xmlns:a="http://schemas.openxmlformats.org/drawingml/2006/main" noChangeAspect="1"/>
+            </wp:cNvGraphicFramePr>
+            <a:graphic xmlns:a="http://schemas.openxmlformats.org/drawingml/2006/main">
+              <a:graphicData uri="http://schemas.openxmlformats.org/drawingml/2006/picture">
+                <pic:pic xmlns:pic="http://schemas.openxmlformats.org/drawingml/2006/picture">
+                  <pic:nvPicPr>
+                    <pic:cNvPr id="1" name=""/>
+                    <pic:cNvPicPr/>
+                  </pic:nvPicPr>
+                  <pic:blipFill>
+                    <a:blip r:embed="rId11"/>
+                    <a:stretch>
+                      <a:fillRect/>
+                    </a:stretch>
+                  </pic:blipFill>
+                  <pic:spPr>
+                    <a:xfrm>
+                      <a:off x="0" y="0"/>
+                      <a:ext cx="5486400" cy="3758565"/>
+                    </a:xfrm>
+                    <a:prstGeom prst="rect">
+                      <a:avLst/>
+                    </a:prstGeom>
+                  </pic:spPr>
+                </pic:pic>
+              </a:graphicData>
+            </a:graphic>
+          </wp:inline>
+        </w:drawing>
+      </w:r>
     </w:p>
     <w:p/>
+    <w:p>
+      <w:pPr>
+        <w:tabs>
+          <w:tab w:val="left" w:pos="3627"/>
+        </w:tabs>
+        <w:jc w:val="center"/>
+        <w:rPr>
+          <w:b/>
+          <w:u w:val="single"/>
+        </w:rPr>
+      </w:pPr>
+      <w:r>
+        <w:rPr>
+          <w:b/>
+          <w:u w:val="single"/>
+        </w:rPr>
+        <w:t>Figure 7 : Diagramme de Classe avec les patrons GRASP explicitement montré</w:t>
+      </w:r>
+      <w:r>
+        <w:rPr>
+          <w:b/>
+          <w:u w:val="single"/>
+        </w:rPr>
+        <w:t xml:space="preserve"> </w:t>
+      </w:r>
+      <w:r>
+        <w:rPr>
+          <w:u w:val="single"/>
+        </w:rPr>
+        <w:t>(en vert : Expert, en rouge : Créateur, en noir : Couplage Faible, en bleu : P</w:t>
+      </w:r>
+      <w:bookmarkStart w:id="0" w:name="_GoBack"/>
+      <w:bookmarkEnd w:id="0"/>
+      <w:r>
+        <w:rPr>
+          <w:u w:val="single"/>
+        </w:rPr>
+        <w:t>olymorphisme)</w:t>
+      </w:r>
+    </w:p>
     <w:sectPr>
       <w:pgSz w:w="12240" w:h="15840"/>
       <w:pgMar w:top="1440" w:right="1800" w:bottom="1440" w:left="1800" w:header="708" w:footer="708" w:gutter="0"/>
@@ -394,6 +1454,100 @@
     </w:sectPr>
   </w:body>
 </w:document>
+</file>
+
+<file path=word/numbering.xml><?xml version="1.0" encoding="utf-8"?>
+<w:numbering xmlns:wpc="http://schemas.microsoft.com/office/word/2010/wordprocessingCanvas" xmlns:cx="http://schemas.microsoft.com/office/drawing/2014/chartex" xmlns:mc="http://schemas.openxmlformats.org/markup-compatibility/2006" xmlns:o="urn:schemas-microsoft-com:office:office" xmlns:r="http://schemas.openxmlformats.org/officeDocument/2006/relationships" xmlns:m="http://schemas.openxmlformats.org/officeDocument/2006/math" xmlns:v="urn:schemas-microsoft-com:vml" xmlns:wp14="http://schemas.microsoft.com/office/word/2010/wordprocessingDrawing" xmlns:wp="http://schemas.openxmlformats.org/drawingml/2006/wordprocessingDrawing" xmlns:w10="urn:schemas-microsoft-com:office:word" xmlns:w="http://schemas.openxmlformats.org/wordprocessingml/2006/main" xmlns:w14="http://schemas.microsoft.com/office/word/2010/wordml" xmlns:w15="http://schemas.microsoft.com/office/word/2012/wordml" xmlns:w16se="http://schemas.microsoft.com/office/word/2015/wordml/symex" xmlns:wpg="http://schemas.microsoft.com/office/word/2010/wordprocessingGroup" xmlns:wpi="http://schemas.microsoft.com/office/word/2010/wordprocessingInk" xmlns:wne="http://schemas.microsoft.com/office/word/2006/wordml" xmlns:wps="http://schemas.microsoft.com/office/word/2010/wordprocessingShape" mc:Ignorable="w14 w15 w16se wp14">
+  <w:abstractNum w:abstractNumId="0" w15:restartNumberingAfterBreak="0">
+    <w:nsid w:val="6BB25E0C"/>
+    <w:multiLevelType w:val="hybridMultilevel"/>
+    <w:tmpl w:val="69347C62"/>
+    <w:lvl w:ilvl="0" w:tplc="0C0C000F">
+      <w:start w:val="1"/>
+      <w:numFmt w:val="decimal"/>
+      <w:lvlText w:val="%1."/>
+      <w:lvlJc w:val="left"/>
+      <w:pPr>
+        <w:ind w:left="720" w:hanging="360"/>
+      </w:pPr>
+    </w:lvl>
+    <w:lvl w:ilvl="1" w:tplc="0C0C0019" w:tentative="1">
+      <w:start w:val="1"/>
+      <w:numFmt w:val="lowerLetter"/>
+      <w:lvlText w:val="%2."/>
+      <w:lvlJc w:val="left"/>
+      <w:pPr>
+        <w:ind w:left="1440" w:hanging="360"/>
+      </w:pPr>
+    </w:lvl>
+    <w:lvl w:ilvl="2" w:tplc="0C0C001B" w:tentative="1">
+      <w:start w:val="1"/>
+      <w:numFmt w:val="lowerRoman"/>
+      <w:lvlText w:val="%3."/>
+      <w:lvlJc w:val="right"/>
+      <w:pPr>
+        <w:ind w:left="2160" w:hanging="180"/>
+      </w:pPr>
+    </w:lvl>
+    <w:lvl w:ilvl="3" w:tplc="0C0C000F" w:tentative="1">
+      <w:start w:val="1"/>
+      <w:numFmt w:val="decimal"/>
+      <w:lvlText w:val="%4."/>
+      <w:lvlJc w:val="left"/>
+      <w:pPr>
+        <w:ind w:left="2880" w:hanging="360"/>
+      </w:pPr>
+    </w:lvl>
+    <w:lvl w:ilvl="4" w:tplc="0C0C0019" w:tentative="1">
+      <w:start w:val="1"/>
+      <w:numFmt w:val="lowerLetter"/>
+      <w:lvlText w:val="%5."/>
+      <w:lvlJc w:val="left"/>
+      <w:pPr>
+        <w:ind w:left="3600" w:hanging="360"/>
+      </w:pPr>
+    </w:lvl>
+    <w:lvl w:ilvl="5" w:tplc="0C0C001B" w:tentative="1">
+      <w:start w:val="1"/>
+      <w:numFmt w:val="lowerRoman"/>
+      <w:lvlText w:val="%6."/>
+      <w:lvlJc w:val="right"/>
+      <w:pPr>
+        <w:ind w:left="4320" w:hanging="180"/>
+      </w:pPr>
+    </w:lvl>
+    <w:lvl w:ilvl="6" w:tplc="0C0C000F" w:tentative="1">
+      <w:start w:val="1"/>
+      <w:numFmt w:val="decimal"/>
+      <w:lvlText w:val="%7."/>
+      <w:lvlJc w:val="left"/>
+      <w:pPr>
+        <w:ind w:left="5040" w:hanging="360"/>
+      </w:pPr>
+    </w:lvl>
+    <w:lvl w:ilvl="7" w:tplc="0C0C0019" w:tentative="1">
+      <w:start w:val="1"/>
+      <w:numFmt w:val="lowerLetter"/>
+      <w:lvlText w:val="%8."/>
+      <w:lvlJc w:val="left"/>
+      <w:pPr>
+        <w:ind w:left="5760" w:hanging="360"/>
+      </w:pPr>
+    </w:lvl>
+    <w:lvl w:ilvl="8" w:tplc="0C0C001B" w:tentative="1">
+      <w:start w:val="1"/>
+      <w:numFmt w:val="lowerRoman"/>
+      <w:lvlText w:val="%9."/>
+      <w:lvlJc w:val="right"/>
+      <w:pPr>
+        <w:ind w:left="6480" w:hanging="180"/>
+      </w:pPr>
+    </w:lvl>
+  </w:abstractNum>
+  <w:num w:numId="1">
+    <w:abstractNumId w:val="0"/>
+  </w:num>
+</w:numbering>
 </file>
 
 <file path=word/styles.xml><?xml version="1.0" encoding="utf-8"?>
@@ -817,6 +1971,17 @@
     <w:semiHidden/>
     <w:unhideWhenUsed/>
   </w:style>
+  <w:style w:type="paragraph" w:styleId="Paragraphedeliste">
+    <w:name w:val="List Paragraph"/>
+    <w:basedOn w:val="Normal"/>
+    <w:uiPriority w:val="34"/>
+    <w:qFormat/>
+    <w:rsid w:val="00164D8C"/>
+    <w:pPr>
+      <w:ind w:left="720"/>
+      <w:contextualSpacing/>
+    </w:pPr>
+  </w:style>
 </w:styles>
 </file>
 

</xml_diff>

<commit_message>
Modification aux fichiers pour remise finale
</commit_message>
<xml_diff>
--- a/TP2/TP2_RéponsesAuxQuestions.docx
+++ b/TP2/TP2_RéponsesAuxQuestions.docx
@@ -603,324 +603,6 @@
             <wp:extent cx="5486400" cy="3820160"/>
             <wp:effectExtent l="0" t="0" r="0" b="8890"/>
             <wp:docPr id="1" name="Image 1"/>
-            <wp:cNvGraphicFramePr>
-              <a:graphicFrameLocks xmlns:a="http://schemas.openxmlformats.org/drawingml/2006/main" noChangeAspect="1"/>
-            </wp:cNvGraphicFramePr>
-            <a:graphic xmlns:a="http://schemas.openxmlformats.org/drawingml/2006/main">
-              <a:graphicData uri="http://schemas.openxmlformats.org/drawingml/2006/picture">
-                <pic:pic xmlns:pic="http://schemas.openxmlformats.org/drawingml/2006/picture">
-                  <pic:nvPicPr>
-                    <pic:cNvPr id="1" name=""/>
-                    <pic:cNvPicPr/>
-                  </pic:nvPicPr>
-                  <pic:blipFill>
-                    <a:blip r:embed="rId5"/>
-                    <a:stretch>
-                      <a:fillRect/>
-                    </a:stretch>
-                  </pic:blipFill>
-                  <pic:spPr>
-                    <a:xfrm>
-                      <a:off x="0" y="0"/>
-                      <a:ext cx="5486400" cy="3820160"/>
-                    </a:xfrm>
-                    <a:prstGeom prst="rect">
-                      <a:avLst/>
-                    </a:prstGeom>
-                  </pic:spPr>
-                </pic:pic>
-              </a:graphicData>
-            </a:graphic>
-          </wp:inline>
-        </w:drawing>
-      </w:r>
-    </w:p>
-    <w:p>
-      <w:pPr>
-        <w:jc w:val="center"/>
-        <w:rPr>
-          <w:b/>
-          <w:u w:val="single"/>
-        </w:rPr>
-      </w:pPr>
-      <w:r>
-        <w:rPr>
-          <w:b/>
-          <w:u w:val="single"/>
-        </w:rPr>
-        <w:t xml:space="preserve">Figure 1 : </w:t>
-      </w:r>
-      <w:r>
-        <w:rPr>
-          <w:b/>
-          <w:u w:val="single"/>
-        </w:rPr>
-        <w:t>Diagramme du cas d’utilisation 4</w:t>
-      </w:r>
-      <w:r>
-        <w:rPr>
-          <w:b/>
-          <w:u w:val="single"/>
-        </w:rPr>
-        <w:t xml:space="preserve"> de </w:t>
-      </w:r>
-      <w:proofErr w:type="spellStart"/>
-      <w:r>
-        <w:rPr>
-          <w:b/>
-          <w:u w:val="single"/>
-        </w:rPr>
-        <w:t>PolyVersion</w:t>
-      </w:r>
-      <w:proofErr w:type="spellEnd"/>
-    </w:p>
-    <w:p>
-      <w:pPr>
-        <w:jc w:val="both"/>
-      </w:pPr>
-      <w:r>
-        <w:t xml:space="preserve">Nous avons réalisé un nouveau cas d’utilisation 4.0 pour réaliser ce travail car nous n’étions pas </w:t>
-      </w:r>
-      <w:proofErr w:type="gramStart"/>
-      <w:r>
-        <w:t>satisfait</w:t>
-      </w:r>
-      <w:proofErr w:type="gramEnd"/>
-      <w:r>
-        <w:t xml:space="preserve"> de nos cas d’utilisation présenté au tp1.</w:t>
-      </w:r>
-    </w:p>
-    <w:p>
-      <w:pPr>
-        <w:jc w:val="both"/>
-        <w:rPr>
-          <w:b/>
-        </w:rPr>
-      </w:pPr>
-      <w:r>
-        <w:rPr>
-          <w:b/>
-        </w:rPr>
-        <w:t xml:space="preserve">3. </w:t>
-      </w:r>
-      <w:r>
-        <w:rPr>
-          <w:b/>
-        </w:rPr>
-        <w:t xml:space="preserve">Question :  </w:t>
-      </w:r>
-    </w:p>
-    <w:p>
-      <w:pPr>
-        <w:jc w:val="both"/>
-        <w:rPr>
-          <w:b/>
-        </w:rPr>
-      </w:pPr>
-      <w:r>
-        <w:rPr>
-          <w:b/>
-        </w:rPr>
-        <w:t>Expliquez-en vos propres mots la/les différence(s) entre le diagramme de concepts et le diagramme de classes :</w:t>
-      </w:r>
-    </w:p>
-    <w:p>
-      <w:pPr>
-        <w:jc w:val="both"/>
-      </w:pPr>
-      <w:r>
-        <w:t xml:space="preserve">Le diagramme de concept fait la construction d’un modèle simple qui révèle les principaux concept et relation d’un domaine de solution logicielle alors que le diagramme des classes indique l’application logicielle des concepts avec méthodes, responsabilités et fonctions. </w:t>
-      </w:r>
-    </w:p>
-    <w:p>
-      <w:pPr>
-        <w:jc w:val="both"/>
-      </w:pPr>
-      <w:r>
-        <w:t>Un diagramme de concept précède le diagramme des classes par son niveau d’abstraction.</w:t>
-      </w:r>
-    </w:p>
-    <w:p>
-      <w:pPr>
-        <w:jc w:val="both"/>
-      </w:pPr>
-      <w:r>
-        <w:lastRenderedPageBreak/>
-        <w:t xml:space="preserve">Le diagramme de concept favorise la compréhension et constitue la base sur laquelle on peut fonder les classes d’un problème orientée-objet. </w:t>
-      </w:r>
-    </w:p>
-    <w:p>
-      <w:pPr>
-        <w:jc w:val="both"/>
-      </w:pPr>
-      <w:r>
-        <w:t>« </w:t>
-      </w:r>
-      <w:r>
-        <w:t>Le diagramme de concepts est représenté par un diagramme de classes où les concepts sont présentés par des classes. Les classes conceptuelles sont en relation les unes avec les autres afin de former une description visuelle du domaine d’application</w:t>
-      </w:r>
-      <w:r>
-        <w:t>. » - TP2, Log2410</w:t>
-      </w:r>
-    </w:p>
-    <w:p>
-      <w:pPr>
-        <w:jc w:val="both"/>
-      </w:pPr>
-      <w:r>
-        <w:t>« </w:t>
-      </w:r>
-      <w:r>
-        <w:t>Un diagramme de concepts n’est pas une représentation des entités logicielles d’un système (concepts</w:t>
-      </w:r>
-      <w:proofErr w:type="gramStart"/>
-      <w:r>
-        <w:t xml:space="preserve"> !=</w:t>
-      </w:r>
-      <w:proofErr w:type="gramEnd"/>
-      <w:r>
-        <w:t xml:space="preserve"> classes logicielles).</w:t>
-      </w:r>
-      <w:r>
-        <w:t> » TP2, Log2410</w:t>
-      </w:r>
-    </w:p>
-    <w:p>
-      <w:pPr>
-        <w:jc w:val="both"/>
-        <w:rPr>
-          <w:b/>
-        </w:rPr>
-      </w:pPr>
-      <w:r>
-        <w:rPr>
-          <w:b/>
-        </w:rPr>
-        <w:t xml:space="preserve">4. Assignation de responsabilité et patrons GRASP </w:t>
-      </w:r>
-    </w:p>
-    <w:p>
-      <w:pPr>
-        <w:jc w:val="center"/>
-      </w:pPr>
-      <w:r>
-        <w:rPr>
-          <w:noProof/>
-          <w:lang w:eastAsia="fr-CA"/>
-        </w:rPr>
-        <w:drawing>
-          <wp:inline distT="0" distB="0" distL="0" distR="0" wp14:anchorId="28AE6613" wp14:editId="189A4663">
-            <wp:extent cx="1590675" cy="1104900"/>
-            <wp:effectExtent l="0" t="0" r="9525" b="0"/>
-            <wp:docPr id="2" name="Image 2"/>
-            <wp:cNvGraphicFramePr>
-              <a:graphicFrameLocks xmlns:a="http://schemas.openxmlformats.org/drawingml/2006/main" noChangeAspect="1"/>
-            </wp:cNvGraphicFramePr>
-            <a:graphic xmlns:a="http://schemas.openxmlformats.org/drawingml/2006/main">
-              <a:graphicData uri="http://schemas.openxmlformats.org/drawingml/2006/picture">
-                <pic:pic xmlns:pic="http://schemas.openxmlformats.org/drawingml/2006/picture">
-                  <pic:nvPicPr>
-                    <pic:cNvPr id="1" name=""/>
-                    <pic:cNvPicPr/>
-                  </pic:nvPicPr>
-                  <pic:blipFill>
-                    <a:blip r:embed="rId6"/>
-                    <a:stretch>
-                      <a:fillRect/>
-                    </a:stretch>
-                  </pic:blipFill>
-                  <pic:spPr>
-                    <a:xfrm>
-                      <a:off x="0" y="0"/>
-                      <a:ext cx="1590675" cy="1104900"/>
-                    </a:xfrm>
-                    <a:prstGeom prst="rect">
-                      <a:avLst/>
-                    </a:prstGeom>
-                  </pic:spPr>
-                </pic:pic>
-              </a:graphicData>
-            </a:graphic>
-          </wp:inline>
-        </w:drawing>
-      </w:r>
-    </w:p>
-    <w:p>
-      <w:pPr>
-        <w:jc w:val="center"/>
-        <w:rPr>
-          <w:b/>
-          <w:u w:val="single"/>
-        </w:rPr>
-      </w:pPr>
-      <w:r>
-        <w:rPr>
-          <w:b/>
-          <w:u w:val="single"/>
-        </w:rPr>
-        <w:t xml:space="preserve">Figure 2 : </w:t>
-      </w:r>
-      <w:r>
-        <w:rPr>
-          <w:b/>
-          <w:u w:val="single"/>
-        </w:rPr>
-        <w:t xml:space="preserve">Patron Expert de la </w:t>
-      </w:r>
-      <w:r>
-        <w:rPr>
-          <w:b/>
-          <w:u w:val="single"/>
-        </w:rPr>
-        <w:t xml:space="preserve">Classe </w:t>
-      </w:r>
-      <w:proofErr w:type="spellStart"/>
-      <w:r>
-        <w:rPr>
-          <w:b/>
-          <w:u w:val="single"/>
-        </w:rPr>
-        <w:t>Voix</w:t>
-      </w:r>
-      <w:r>
-        <w:rPr>
-          <w:b/>
-          <w:u w:val="single"/>
-        </w:rPr>
-        <w:t>Synthétique</w:t>
-      </w:r>
-      <w:proofErr w:type="spellEnd"/>
-    </w:p>
-    <w:p>
-      <w:pPr>
-        <w:jc w:val="both"/>
-      </w:pPr>
-      <w:proofErr w:type="spellStart"/>
-      <w:r>
-        <w:t>VoixSynthétiques</w:t>
-      </w:r>
-      <w:proofErr w:type="spellEnd"/>
-      <w:r>
-        <w:t xml:space="preserve"> utilise le patron d’assignation expert pour se donner la responsabilité de déterminer et changer la voix synthétique pour la lecture du fichier car la classe et le mieux en mesure d’y satisfaire.</w:t>
-      </w:r>
-      <w:r>
-        <w:t xml:space="preserve"> </w:t>
-      </w:r>
-    </w:p>
-    <w:p>
-      <w:pPr>
-        <w:jc w:val="center"/>
-      </w:pPr>
-      <w:r>
-        <w:rPr>
-          <w:noProof/>
-          <w:lang w:eastAsia="fr-CA"/>
-        </w:rPr>
-        <w:drawing>
-          <wp:inline distT="0" distB="0" distL="0" distR="0" wp14:anchorId="06A36A40" wp14:editId="1A419BBF">
-            <wp:extent cx="3076575" cy="3514725"/>
-            <wp:effectExtent l="0" t="0" r="9525" b="9525"/>
-            <wp:docPr id="3" name="Image 3"/>
             <wp:cNvGraphicFramePr>
               <a:graphicFrameLocks xmlns:a="http://schemas.openxmlformats.org/drawingml/2006/main" noChangeAspect="1"/>
             </wp:cNvGraphicFramePr>
@@ -940,7 +622,7 @@
                   <pic:spPr>
                     <a:xfrm>
                       <a:off x="0" y="0"/>
-                      <a:ext cx="3076575" cy="3514725"/>
+                      <a:ext cx="5486400" cy="3820160"/>
                     </a:xfrm>
                     <a:prstGeom prst="rect">
                       <a:avLst/>
@@ -966,68 +648,155 @@
           <w:b/>
           <w:u w:val="single"/>
         </w:rPr>
-        <w:t xml:space="preserve">Figure 3 : Patron Créateur de la classe </w:t>
-      </w:r>
-      <w:proofErr w:type="spellStart"/>
+        <w:t xml:space="preserve">Figure 1 : </w:t>
+      </w:r>
       <w:r>
         <w:rPr>
           <w:b/>
           <w:u w:val="single"/>
         </w:rPr>
-        <w:t>OptionTraduction</w:t>
-      </w:r>
-      <w:proofErr w:type="spellEnd"/>
-    </w:p>
-    <w:p>
-      <w:pPr>
-        <w:jc w:val="both"/>
-      </w:pPr>
-      <w:proofErr w:type="spellStart"/>
+        <w:t>Diagramme du cas d’utilisation 4</w:t>
+      </w:r>
+      <w:r>
+        <w:rPr>
+          <w:b/>
+          <w:u w:val="single"/>
+        </w:rPr>
+        <w:t xml:space="preserve"> de </w:t>
+      </w:r>
+      <w:proofErr w:type="spellStart"/>
+      <w:r>
+        <w:rPr>
+          <w:b/>
+          <w:u w:val="single"/>
+        </w:rPr>
+        <w:t>PolyVersion</w:t>
+      </w:r>
+      <w:proofErr w:type="spellEnd"/>
+    </w:p>
+    <w:p>
+      <w:pPr>
+        <w:jc w:val="both"/>
+      </w:pPr>
+      <w:r>
+        <w:t xml:space="preserve">Nous avons réalisé un nouveau cas d’utilisation 4.0 pour réaliser ce travail car nous n’étions pas </w:t>
+      </w:r>
+      <w:proofErr w:type="gramStart"/>
+      <w:r>
+        <w:t>satisfait</w:t>
+      </w:r>
+      <w:proofErr w:type="gramEnd"/>
+      <w:r>
+        <w:t xml:space="preserve"> de nos cas d’utilisation présenté au tp1.</w:t>
+      </w:r>
+    </w:p>
+    <w:p>
+      <w:pPr>
+        <w:jc w:val="both"/>
+        <w:rPr>
+          <w:b/>
+        </w:rPr>
+      </w:pPr>
+      <w:r>
+        <w:rPr>
+          <w:b/>
+        </w:rPr>
+        <w:t xml:space="preserve">3. </w:t>
+      </w:r>
+      <w:r>
+        <w:rPr>
+          <w:b/>
+        </w:rPr>
+        <w:t xml:space="preserve">Question :  </w:t>
+      </w:r>
+    </w:p>
+    <w:p>
+      <w:pPr>
+        <w:jc w:val="both"/>
+        <w:rPr>
+          <w:b/>
+        </w:rPr>
+      </w:pPr>
+      <w:r>
+        <w:rPr>
+          <w:b/>
+        </w:rPr>
+        <w:t>Expliquez-en vos propres mots la/les différence(s) entre le diagramme de concepts et le diagramme de classes :</w:t>
+      </w:r>
+    </w:p>
+    <w:p>
+      <w:pPr>
+        <w:jc w:val="both"/>
+      </w:pPr>
+      <w:r>
+        <w:t xml:space="preserve">Le diagramme de concept fait la construction d’un modèle simple qui révèle les principaux concept et relation d’un domaine de solution logicielle alors que le diagramme des classes indique l’application logicielle des concepts avec méthodes, responsabilités et fonctions. </w:t>
+      </w:r>
+    </w:p>
+    <w:p>
+      <w:pPr>
+        <w:jc w:val="both"/>
+      </w:pPr>
+      <w:r>
+        <w:t>Un diagramme de concept précède le diagramme des classes par son niveau d’abstraction.</w:t>
+      </w:r>
+    </w:p>
+    <w:p>
+      <w:pPr>
+        <w:jc w:val="both"/>
+      </w:pPr>
       <w:r>
         <w:lastRenderedPageBreak/>
-        <w:t>OptionTraduction</w:t>
-      </w:r>
-      <w:proofErr w:type="spellEnd"/>
-      <w:r>
-        <w:t xml:space="preserve"> utilise le patron d’assignation </w:t>
-      </w:r>
-      <w:r>
-        <w:t xml:space="preserve">créateur car elle créer des classes </w:t>
-      </w:r>
-      <w:proofErr w:type="spellStart"/>
-      <w:r>
-        <w:t>DelaiSortie</w:t>
-      </w:r>
-      <w:proofErr w:type="spellEnd"/>
-      <w:r>
-        <w:t xml:space="preserve">, </w:t>
-      </w:r>
-      <w:proofErr w:type="spellStart"/>
-      <w:r>
-        <w:t>ChoixMedium</w:t>
-      </w:r>
-      <w:proofErr w:type="spellEnd"/>
-      <w:r>
-        <w:t xml:space="preserve"> et </w:t>
-      </w:r>
-      <w:proofErr w:type="spellStart"/>
-      <w:r>
-        <w:t>VoixSynthetique</w:t>
-      </w:r>
-      <w:proofErr w:type="spellEnd"/>
-      <w:r>
-        <w:t xml:space="preserve"> pour chaque traduction dépendamment du choix d’option de traduction de l’utilisateur.</w:t>
-      </w:r>
-      <w:r>
-        <w:t xml:space="preserve"> </w:t>
-      </w:r>
-      <w:proofErr w:type="spellStart"/>
-      <w:r>
-        <w:t>OptionTraduction</w:t>
-      </w:r>
-      <w:proofErr w:type="spellEnd"/>
-      <w:r>
-        <w:t xml:space="preserve"> a la responsabilité de gérer les choix de la traduction.</w:t>
+        <w:t xml:space="preserve">Le diagramme de concept favorise la compréhension et constitue la base sur laquelle on peut fonder les classes d’un problème orientée-objet. </w:t>
+      </w:r>
+    </w:p>
+    <w:p>
+      <w:pPr>
+        <w:jc w:val="both"/>
+      </w:pPr>
+      <w:r>
+        <w:t>« </w:t>
+      </w:r>
+      <w:r>
+        <w:t>Le diagramme de concepts est représenté par un diagramme de classes où les concepts sont présentés par des classes. Les classes conceptuelles sont en relation les unes avec les autres afin de former une description visuelle du domaine d’application</w:t>
+      </w:r>
+      <w:r>
+        <w:t>. » - TP2, Log2410</w:t>
+      </w:r>
+    </w:p>
+    <w:p>
+      <w:pPr>
+        <w:jc w:val="both"/>
+      </w:pPr>
+      <w:r>
+        <w:t>« </w:t>
+      </w:r>
+      <w:r>
+        <w:t>Un diagramme de concepts n’est pas une représentation des entités logicielles d’un système (concepts</w:t>
+      </w:r>
+      <w:proofErr w:type="gramStart"/>
+      <w:r>
+        <w:t xml:space="preserve"> !=</w:t>
+      </w:r>
+      <w:proofErr w:type="gramEnd"/>
+      <w:r>
+        <w:t xml:space="preserve"> classes logicielles).</w:t>
+      </w:r>
+      <w:r>
+        <w:t> » TP2, Log2410</w:t>
+      </w:r>
+    </w:p>
+    <w:p>
+      <w:pPr>
+        <w:jc w:val="both"/>
+        <w:rPr>
+          <w:b/>
+        </w:rPr>
+      </w:pPr>
+      <w:r>
+        <w:rPr>
+          <w:b/>
+        </w:rPr>
+        <w:t xml:space="preserve">4. Assignation de responsabilité et patrons GRASP </w:t>
       </w:r>
     </w:p>
     <w:p>
@@ -1040,10 +809,10 @@
           <w:lang w:eastAsia="fr-CA"/>
         </w:rPr>
         <w:drawing>
-          <wp:inline distT="0" distB="0" distL="0" distR="0" wp14:anchorId="62D0EAE3" wp14:editId="2667E549">
-            <wp:extent cx="2524125" cy="1857375"/>
-            <wp:effectExtent l="0" t="0" r="9525" b="9525"/>
-            <wp:docPr id="4" name="Image 4"/>
+          <wp:inline distT="0" distB="0" distL="0" distR="0" wp14:anchorId="158206DD" wp14:editId="49FDE43C">
+            <wp:extent cx="1577514" cy="1828800"/>
+            <wp:effectExtent l="0" t="0" r="3810" b="0"/>
+            <wp:docPr id="12" name="Image 12"/>
             <wp:cNvGraphicFramePr>
               <a:graphicFrameLocks xmlns:a="http://schemas.openxmlformats.org/drawingml/2006/main" noChangeAspect="1"/>
             </wp:cNvGraphicFramePr>
@@ -1063,7 +832,7 @@
                   <pic:spPr>
                     <a:xfrm>
                       <a:off x="0" y="0"/>
-                      <a:ext cx="2524125" cy="1857375"/>
+                      <a:ext cx="1582727" cy="1834843"/>
                     </a:xfrm>
                     <a:prstGeom prst="rect">
                       <a:avLst/>
@@ -1089,24 +858,86 @@
           <w:b/>
           <w:u w:val="single"/>
         </w:rPr>
-        <w:t>Figure 4 : Patron Polymorphisme de la classe Langue</w:t>
-      </w:r>
-    </w:p>
-    <w:p>
-      <w:pPr>
-        <w:jc w:val="both"/>
-      </w:pPr>
-      <w:r>
-        <w:t xml:space="preserve">Langue utilise le patron d’assignation de polymorphisme car elle </w:t>
-      </w:r>
-      <w:r>
-        <w:t xml:space="preserve">créer deux classes qui dépendent des alternatives soit source ou cible. Langue a la responsabilité de gérer ces classes pour faciliter la traduction et la transmission d’attribut privé. </w:t>
-      </w:r>
-    </w:p>
-    <w:p>
-      <w:pPr>
-        <w:jc w:val="both"/>
-      </w:pPr>
+        <w:t xml:space="preserve">Figure 2 : </w:t>
+      </w:r>
+      <w:r>
+        <w:rPr>
+          <w:b/>
+          <w:u w:val="single"/>
+        </w:rPr>
+        <w:t xml:space="preserve">Patron Expert de la </w:t>
+      </w:r>
+      <w:r>
+        <w:rPr>
+          <w:b/>
+          <w:u w:val="single"/>
+        </w:rPr>
+        <w:t xml:space="preserve">Classe </w:t>
+      </w:r>
+      <w:proofErr w:type="spellStart"/>
+      <w:r>
+        <w:rPr>
+          <w:b/>
+          <w:u w:val="single"/>
+        </w:rPr>
+        <w:t>Voix</w:t>
+      </w:r>
+      <w:r>
+        <w:rPr>
+          <w:b/>
+          <w:u w:val="single"/>
+        </w:rPr>
+        <w:t>Synthétique</w:t>
+      </w:r>
+      <w:proofErr w:type="spellEnd"/>
+    </w:p>
+    <w:p>
+      <w:pPr>
+        <w:jc w:val="both"/>
+      </w:pPr>
+      <w:proofErr w:type="spellStart"/>
+      <w:r>
+        <w:t>VoixSynthétique</w:t>
+      </w:r>
+      <w:proofErr w:type="spellEnd"/>
+      <w:r>
+        <w:t xml:space="preserve"> utilise le patron d’assignation expert pour se donner la responsabilité de déterminer et changer la voix synthétique pour la lecture du fichier car la classe et le mieux en mesure d’y satisfaire.</w:t>
+      </w:r>
+      <w:r>
+        <w:t xml:space="preserve"> </w:t>
+      </w:r>
+      <w:proofErr w:type="spellStart"/>
+      <w:r>
+        <w:t>VoixSynthétique</w:t>
+      </w:r>
+      <w:proofErr w:type="spellEnd"/>
+      <w:r>
+        <w:t xml:space="preserve"> est une des classes expertes partielles de notre système comme la classe </w:t>
+      </w:r>
+      <w:proofErr w:type="spellStart"/>
+      <w:r>
+        <w:t>DélaiSortie</w:t>
+      </w:r>
+      <w:proofErr w:type="spellEnd"/>
+      <w:r>
+        <w:t xml:space="preserve"> ou </w:t>
+      </w:r>
+      <w:proofErr w:type="spellStart"/>
+      <w:r>
+        <w:t>MediumSortie</w:t>
+      </w:r>
+      <w:proofErr w:type="spellEnd"/>
+      <w:r>
+        <w:t xml:space="preserve">. Nous avons choisi ce principe d’assignation car il </w:t>
+      </w:r>
+      <w:proofErr w:type="spellStart"/>
+      <w:r>
+        <w:t>mert</w:t>
+      </w:r>
+      <w:proofErr w:type="spellEnd"/>
+      <w:r>
+        <w:t xml:space="preserve"> d’avoir des classes avec des responsabilités très claires.</w:t>
+      </w:r>
     </w:p>
     <w:p>
       <w:pPr>
@@ -1118,10 +949,10 @@
           <w:lang w:eastAsia="fr-CA"/>
         </w:rPr>
         <w:drawing>
-          <wp:inline distT="0" distB="0" distL="0" distR="0" wp14:anchorId="36C3DB4B" wp14:editId="3A674032">
-            <wp:extent cx="1971675" cy="2657475"/>
-            <wp:effectExtent l="0" t="0" r="9525" b="9525"/>
-            <wp:docPr id="5" name="Image 5"/>
+          <wp:inline distT="0" distB="0" distL="0" distR="0" wp14:anchorId="14B46DDC" wp14:editId="27A6DA85">
+            <wp:extent cx="1769515" cy="2923822"/>
+            <wp:effectExtent l="0" t="0" r="2540" b="0"/>
+            <wp:docPr id="11" name="Image 11"/>
             <wp:cNvGraphicFramePr>
               <a:graphicFrameLocks xmlns:a="http://schemas.openxmlformats.org/drawingml/2006/main" noChangeAspect="1"/>
             </wp:cNvGraphicFramePr>
@@ -1141,7 +972,7 @@
                   <pic:spPr>
                     <a:xfrm>
                       <a:off x="0" y="0"/>
-                      <a:ext cx="1971675" cy="2657475"/>
+                      <a:ext cx="1778644" cy="2938906"/>
                     </a:xfrm>
                     <a:prstGeom prst="rect">
                       <a:avLst/>
@@ -1167,7 +998,8 @@
           <w:b/>
           <w:u w:val="single"/>
         </w:rPr>
-        <w:t xml:space="preserve">Figure 5 : Patron d’assignation de couplage faible de </w:t>
+        <w:lastRenderedPageBreak/>
+        <w:t xml:space="preserve">Figure 3 : Patron Créateur de la classe </w:t>
       </w:r>
       <w:proofErr w:type="spellStart"/>
       <w:r>
@@ -1178,105 +1010,92 @@
         <w:t>OptionTraduction</w:t>
       </w:r>
       <w:proofErr w:type="spellEnd"/>
-      <w:r>
-        <w:rPr>
-          <w:b/>
-          <w:u w:val="single"/>
-        </w:rPr>
+    </w:p>
+    <w:p>
+      <w:pPr>
+        <w:jc w:val="both"/>
+      </w:pPr>
+      <w:proofErr w:type="spellStart"/>
+      <w:r>
+        <w:t>OptionTraduction</w:t>
+      </w:r>
+      <w:proofErr w:type="spellEnd"/>
+      <w:r>
+        <w:t xml:space="preserve"> utilise le patron d’assignation </w:t>
+      </w:r>
+      <w:r>
+        <w:t xml:space="preserve">créateur car elle créer des classes </w:t>
+      </w:r>
+      <w:proofErr w:type="spellStart"/>
+      <w:r>
+        <w:t>DelaiSortie</w:t>
+      </w:r>
+      <w:proofErr w:type="spellEnd"/>
+      <w:r>
+        <w:t xml:space="preserve">, </w:t>
+      </w:r>
+      <w:proofErr w:type="spellStart"/>
+      <w:r>
+        <w:t>ChoixMedium</w:t>
+      </w:r>
+      <w:proofErr w:type="spellEnd"/>
+      <w:r>
         <w:t xml:space="preserve"> et </w:t>
       </w:r>
       <w:proofErr w:type="spellStart"/>
       <w:r>
-        <w:rPr>
-          <w:b/>
-          <w:u w:val="single"/>
-        </w:rPr>
+        <w:t>VoixSynthetique</w:t>
+      </w:r>
+      <w:proofErr w:type="spellEnd"/>
+      <w:r>
+        <w:t xml:space="preserve"> pour chaque traduction dépendamment du choix d’option de traduction de l’utilisateur.</w:t>
+      </w:r>
+      <w:r>
+        <w:t xml:space="preserve"> </w:t>
+      </w:r>
+      <w:proofErr w:type="spellStart"/>
+      <w:r>
+        <w:t>OptionTraduction</w:t>
+      </w:r>
+      <w:proofErr w:type="spellEnd"/>
+      <w:r>
+        <w:t xml:space="preserve"> a la responsabilité de gérer les choix de la traduction.</w:t>
+      </w:r>
+      <w:r>
+        <w:t xml:space="preserve"> La classe </w:t>
+      </w:r>
+      <w:proofErr w:type="spellStart"/>
+      <w:r>
+        <w:t>OptionTraduction</w:t>
+      </w:r>
+      <w:proofErr w:type="spellEnd"/>
+      <w:r>
+        <w:t xml:space="preserve"> guide les classes </w:t>
+      </w:r>
+      <w:proofErr w:type="spellStart"/>
+      <w:r>
+        <w:t>VoixSynthetique</w:t>
+      </w:r>
+      <w:proofErr w:type="spellEnd"/>
+      <w:r>
+        <w:t xml:space="preserve">, </w:t>
+      </w:r>
+      <w:proofErr w:type="spellStart"/>
+      <w:r>
+        <w:t>MediumSortie</w:t>
+      </w:r>
+      <w:proofErr w:type="spellEnd"/>
+      <w:r>
+        <w:t xml:space="preserve"> et </w:t>
+      </w:r>
+      <w:proofErr w:type="spellStart"/>
+      <w:r>
         <w:t>DelaiSortie</w:t>
       </w:r>
       <w:proofErr w:type="spellEnd"/>
-    </w:p>
-    <w:p>
-      <w:pPr>
-        <w:jc w:val="both"/>
-      </w:pPr>
-      <w:proofErr w:type="spellStart"/>
-      <w:r>
-        <w:t>DelaiSortie</w:t>
-      </w:r>
-      <w:proofErr w:type="spellEnd"/>
-      <w:r>
-        <w:t xml:space="preserve"> utilise le patron d’assignation de couplage faible en étant</w:t>
-      </w:r>
-      <w:r>
-        <w:t xml:space="preserve"> </w:t>
-      </w:r>
-      <w:r>
-        <w:t xml:space="preserve">coupler uniquement avec </w:t>
-      </w:r>
-      <w:proofErr w:type="spellStart"/>
-      <w:r>
-        <w:t>OptionTraduction</w:t>
-      </w:r>
-      <w:proofErr w:type="spellEnd"/>
-      <w:r>
-        <w:t xml:space="preserve"> ce qui rend </w:t>
-      </w:r>
-      <w:proofErr w:type="spellStart"/>
-      <w:r>
-        <w:t>DelaiSortie</w:t>
-      </w:r>
-      <w:proofErr w:type="spellEnd"/>
-      <w:r>
-        <w:t xml:space="preserve"> plus indépendante et améliore les gains en productivité.</w:t>
-      </w:r>
-      <w:r>
-        <w:t xml:space="preserve"> </w:t>
-      </w:r>
-      <w:proofErr w:type="spellStart"/>
-      <w:r>
-        <w:t>DelaiSortie</w:t>
-      </w:r>
-      <w:proofErr w:type="spellEnd"/>
-      <w:r>
-        <w:t xml:space="preserve"> aurait pu être couplé avec traduction ou même </w:t>
-      </w:r>
-      <w:proofErr w:type="spellStart"/>
-      <w:r>
-        <w:t>FluxDeSortie</w:t>
-      </w:r>
-      <w:proofErr w:type="spellEnd"/>
-      <w:r>
-        <w:t xml:space="preserve"> mais sont couplage faible favorise l’efficacité. </w:t>
-      </w:r>
-      <w:proofErr w:type="spellStart"/>
-      <w:r>
-        <w:t>DelaiSortie</w:t>
-      </w:r>
-      <w:proofErr w:type="spellEnd"/>
-      <w:r>
-        <w:t xml:space="preserve"> a alors la seule responsabilité de</w:t>
-      </w:r>
-      <w:r>
-        <w:t xml:space="preserve"> déterminer et donner le délai de </w:t>
-      </w:r>
-      <w:r>
-        <w:t>de sortie désiré par l’utilisateur.</w:t>
-      </w:r>
-    </w:p>
-    <w:p>
-      <w:pPr>
-        <w:jc w:val="both"/>
-      </w:pPr>
-    </w:p>
-    <w:p>
-      <w:pPr>
-        <w:jc w:val="both"/>
-      </w:pPr>
-    </w:p>
-    <w:p>
-      <w:pPr>
-        <w:jc w:val="both"/>
-      </w:pPr>
+      <w:r>
+        <w:t xml:space="preserve"> pour retourner les informations désirées par l’utilisateur.</w:t>
+      </w:r>
     </w:p>
     <w:p>
       <w:pPr>
@@ -1288,10 +1107,10 @@
           <w:lang w:eastAsia="fr-CA"/>
         </w:rPr>
         <w:drawing>
-          <wp:inline distT="0" distB="0" distL="0" distR="0" wp14:anchorId="5719A985" wp14:editId="056B2662">
-            <wp:extent cx="3487339" cy="2517423"/>
+          <wp:inline distT="0" distB="0" distL="0" distR="0" wp14:anchorId="6CE56DB2" wp14:editId="0BE15F44">
+            <wp:extent cx="2383144" cy="2156178"/>
             <wp:effectExtent l="0" t="0" r="0" b="0"/>
-            <wp:docPr id="6" name="Image 6"/>
+            <wp:docPr id="10" name="Image 10"/>
             <wp:cNvGraphicFramePr>
               <a:graphicFrameLocks xmlns:a="http://schemas.openxmlformats.org/drawingml/2006/main" noChangeAspect="1"/>
             </wp:cNvGraphicFramePr>
@@ -1311,7 +1130,7 @@
                   <pic:spPr>
                     <a:xfrm>
                       <a:off x="0" y="0"/>
-                      <a:ext cx="3495130" cy="2523047"/>
+                      <a:ext cx="2404526" cy="2175523"/>
                     </a:xfrm>
                     <a:prstGeom prst="rect">
                       <a:avLst/>
@@ -1326,42 +1145,50 @@
     </w:p>
     <w:p>
       <w:pPr>
-        <w:tabs>
-          <w:tab w:val="left" w:pos="2009"/>
-        </w:tabs>
+        <w:jc w:val="center"/>
         <w:rPr>
           <w:b/>
           <w:u w:val="single"/>
         </w:rPr>
       </w:pPr>
       <w:r>
-        <w:tab/>
-      </w:r>
-      <w:r>
         <w:rPr>
           <w:b/>
           <w:u w:val="single"/>
         </w:rPr>
-        <w:t xml:space="preserve">Figure 6 : </w:t>
-      </w:r>
-      <w:r>
-        <w:rPr>
-          <w:b/>
-          <w:u w:val="single"/>
-        </w:rPr>
-        <w:t>Diagramme de classe de notre cas d’utilisation</w:t>
-      </w:r>
-    </w:p>
-    <w:p>
-      <w:pPr>
-        <w:tabs>
-          <w:tab w:val="left" w:pos="2009"/>
-        </w:tabs>
+        <w:t>Figure 4 : Patron Polymorphisme de la classe Langue</w:t>
+      </w:r>
+    </w:p>
+    <w:p>
+      <w:pPr>
+        <w:jc w:val="both"/>
+      </w:pPr>
+      <w:r>
+        <w:t xml:space="preserve">Langue utilise le patron d’assignation de polymorphisme car elle </w:t>
+      </w:r>
+      <w:r>
+        <w:t xml:space="preserve">créer deux classes qui dépendent des alternatives soit source ou cible. Langue a la responsabilité de gérer ces classes pour faciliter la traduction et la transmission d’attribut privé. </w:t>
+      </w:r>
+      <w:r>
+        <w:t xml:space="preserve">L’utilisation du polymorphisme nous permet d’ajouter des extensions requises pour </w:t>
+      </w:r>
+      <w:proofErr w:type="spellStart"/>
+      <w:r>
+        <w:t>LangueSource</w:t>
+      </w:r>
+      <w:proofErr w:type="spellEnd"/>
+      <w:r>
+        <w:t xml:space="preserve"> et Langue Cible.</w:t>
+      </w:r>
+    </w:p>
+    <w:p>
+      <w:pPr>
+        <w:jc w:val="both"/>
+      </w:pPr>
+    </w:p>
+    <w:p>
+      <w:pPr>
         <w:jc w:val="center"/>
-        <w:rPr>
-          <w:b/>
-          <w:u w:val="single"/>
-        </w:rPr>
       </w:pPr>
       <w:r>
         <w:rPr>
@@ -1369,10 +1196,173 @@
           <w:lang w:eastAsia="fr-CA"/>
         </w:rPr>
         <w:drawing>
-          <wp:inline distT="0" distB="0" distL="0" distR="0" wp14:anchorId="3086CA41" wp14:editId="3961257C">
-            <wp:extent cx="5486400" cy="3758565"/>
-            <wp:effectExtent l="0" t="0" r="0" b="0"/>
-            <wp:docPr id="7" name="Image 7"/>
+          <wp:inline distT="0" distB="0" distL="0" distR="0" wp14:anchorId="78E8297F" wp14:editId="7D8CEB02">
+            <wp:extent cx="1519526" cy="2481933"/>
+            <wp:effectExtent l="0" t="0" r="5080" b="0"/>
+            <wp:docPr id="9" name="Image 9"/>
+            <wp:cNvGraphicFramePr>
+              <a:graphicFrameLocks xmlns:a="http://schemas.openxmlformats.org/drawingml/2006/main" noChangeAspect="1"/>
+            </wp:cNvGraphicFramePr>
+            <a:graphic xmlns:a="http://schemas.openxmlformats.org/drawingml/2006/main">
+              <a:graphicData uri="http://schemas.openxmlformats.org/drawingml/2006/picture">
+                <pic:pic xmlns:pic="http://schemas.openxmlformats.org/drawingml/2006/picture">
+                  <pic:nvPicPr>
+                    <pic:cNvPr id="1" name=""/>
+                    <pic:cNvPicPr/>
+                  </pic:nvPicPr>
+                  <pic:blipFill rotWithShape="1">
+                    <a:blip r:embed="rId11"/>
+                    <a:srcRect l="14168" t="7620" r="9696" b="10039"/>
+                    <a:stretch/>
+                  </pic:blipFill>
+                  <pic:spPr bwMode="auto">
+                    <a:xfrm>
+                      <a:off x="0" y="0"/>
+                      <a:ext cx="1534004" cy="2505580"/>
+                    </a:xfrm>
+                    <a:prstGeom prst="rect">
+                      <a:avLst/>
+                    </a:prstGeom>
+                    <a:ln>
+                      <a:noFill/>
+                    </a:ln>
+                    <a:extLst>
+                      <a:ext uri="{53640926-AAD7-44D8-BBD7-CCE9431645EC}">
+                        <a14:shadowObscured xmlns:a14="http://schemas.microsoft.com/office/drawing/2010/main"/>
+                      </a:ext>
+                    </a:extLst>
+                  </pic:spPr>
+                </pic:pic>
+              </a:graphicData>
+            </a:graphic>
+          </wp:inline>
+        </w:drawing>
+      </w:r>
+    </w:p>
+    <w:p>
+      <w:pPr>
+        <w:jc w:val="center"/>
+        <w:rPr>
+          <w:b/>
+          <w:u w:val="single"/>
+        </w:rPr>
+      </w:pPr>
+      <w:r>
+        <w:rPr>
+          <w:b/>
+          <w:u w:val="single"/>
+        </w:rPr>
+        <w:t xml:space="preserve">Figure 5 : Patron d’assignation de couplage faible de </w:t>
+      </w:r>
+      <w:proofErr w:type="spellStart"/>
+      <w:r>
+        <w:rPr>
+          <w:b/>
+          <w:u w:val="single"/>
+        </w:rPr>
+        <w:t>OptionTraduction</w:t>
+      </w:r>
+      <w:proofErr w:type="spellEnd"/>
+      <w:r>
+        <w:rPr>
+          <w:b/>
+          <w:u w:val="single"/>
+        </w:rPr>
+        <w:t xml:space="preserve"> et </w:t>
+      </w:r>
+      <w:proofErr w:type="spellStart"/>
+      <w:r>
+        <w:rPr>
+          <w:b/>
+          <w:u w:val="single"/>
+        </w:rPr>
+        <w:t>DelaiSortie</w:t>
+      </w:r>
+      <w:proofErr w:type="spellEnd"/>
+    </w:p>
+    <w:p>
+      <w:pPr>
+        <w:jc w:val="both"/>
+      </w:pPr>
+      <w:proofErr w:type="spellStart"/>
+      <w:r>
+        <w:t>DelaiSortie</w:t>
+      </w:r>
+      <w:proofErr w:type="spellEnd"/>
+      <w:r>
+        <w:t xml:space="preserve"> utilise le patron d’assignation de couplage faible en étant</w:t>
+      </w:r>
+      <w:r>
+        <w:t xml:space="preserve"> </w:t>
+      </w:r>
+      <w:r>
+        <w:t xml:space="preserve">coupler uniquement avec </w:t>
+      </w:r>
+      <w:proofErr w:type="spellStart"/>
+      <w:r>
+        <w:t>OptionTraduction</w:t>
+      </w:r>
+      <w:proofErr w:type="spellEnd"/>
+      <w:r>
+        <w:t xml:space="preserve"> ce qui rend </w:t>
+      </w:r>
+      <w:proofErr w:type="spellStart"/>
+      <w:r>
+        <w:t>DelaiSortie</w:t>
+      </w:r>
+      <w:proofErr w:type="spellEnd"/>
+      <w:r>
+        <w:t xml:space="preserve"> plus indépendante et améliore les gains en productivité.</w:t>
+      </w:r>
+      <w:r>
+        <w:t xml:space="preserve"> </w:t>
+      </w:r>
+      <w:proofErr w:type="spellStart"/>
+      <w:r>
+        <w:lastRenderedPageBreak/>
+        <w:t>DelaiSortie</w:t>
+      </w:r>
+      <w:proofErr w:type="spellEnd"/>
+      <w:r>
+        <w:t xml:space="preserve"> aurait pu être couplé avec traduction ou même </w:t>
+      </w:r>
+      <w:proofErr w:type="spellStart"/>
+      <w:r>
+        <w:t>FluxDeSortie</w:t>
+      </w:r>
+      <w:proofErr w:type="spellEnd"/>
+      <w:r>
+        <w:t xml:space="preserve"> mais sont couplage faible favorise l’efficacité. </w:t>
+      </w:r>
+      <w:proofErr w:type="spellStart"/>
+      <w:r>
+        <w:t>DelaiSortie</w:t>
+      </w:r>
+      <w:proofErr w:type="spellEnd"/>
+      <w:r>
+        <w:t xml:space="preserve"> a alors la seule responsabilité de</w:t>
+      </w:r>
+      <w:r>
+        <w:t xml:space="preserve"> déterminer et donner le délai de </w:t>
+      </w:r>
+      <w:r>
+        <w:t>de sortie désiré par l’utilisateur.</w:t>
+      </w:r>
+    </w:p>
+    <w:p>
+      <w:pPr>
+        <w:jc w:val="center"/>
+      </w:pPr>
+      <w:r>
+        <w:rPr>
+          <w:noProof/>
+          <w:lang w:eastAsia="fr-CA"/>
+        </w:rPr>
+        <w:drawing>
+          <wp:inline distT="0" distB="0" distL="0" distR="0" wp14:anchorId="79A54DF6" wp14:editId="632EEB18">
+            <wp:extent cx="5618464" cy="6762045"/>
+            <wp:effectExtent l="0" t="0" r="1905" b="1270"/>
+            <wp:docPr id="8" name="Image 8"/>
             <wp:cNvGraphicFramePr>
               <a:graphicFrameLocks xmlns:a="http://schemas.openxmlformats.org/drawingml/2006/main" noChangeAspect="1"/>
             </wp:cNvGraphicFramePr>
@@ -1384,7 +1374,7 @@
                     <pic:cNvPicPr/>
                   </pic:nvPicPr>
                   <pic:blipFill>
-                    <a:blip r:embed="rId11"/>
+                    <a:blip r:embed="rId12"/>
                     <a:stretch>
                       <a:fillRect/>
                     </a:stretch>
@@ -1392,7 +1382,7 @@
                   <pic:spPr>
                     <a:xfrm>
                       <a:off x="0" y="0"/>
-                      <a:ext cx="5486400" cy="3758565"/>
+                      <a:ext cx="5633528" cy="6780175"/>
                     </a:xfrm>
                     <a:prstGeom prst="rect">
                       <a:avLst/>
@@ -1405,7 +1395,90 @@
         </w:drawing>
       </w:r>
     </w:p>
-    <w:p/>
+    <w:p>
+      <w:pPr>
+        <w:tabs>
+          <w:tab w:val="left" w:pos="2009"/>
+        </w:tabs>
+        <w:rPr>
+          <w:b/>
+          <w:u w:val="single"/>
+        </w:rPr>
+      </w:pPr>
+      <w:r>
+        <w:tab/>
+      </w:r>
+      <w:r>
+        <w:rPr>
+          <w:b/>
+          <w:u w:val="single"/>
+        </w:rPr>
+        <w:t xml:space="preserve">Figure 6 : </w:t>
+      </w:r>
+      <w:r>
+        <w:rPr>
+          <w:b/>
+          <w:u w:val="single"/>
+        </w:rPr>
+        <w:t>Diagramme de classe de notre cas d’utilisation</w:t>
+      </w:r>
+    </w:p>
+    <w:p>
+      <w:pPr>
+        <w:tabs>
+          <w:tab w:val="left" w:pos="2009"/>
+        </w:tabs>
+        <w:jc w:val="center"/>
+        <w:rPr>
+          <w:b/>
+          <w:u w:val="single"/>
+        </w:rPr>
+      </w:pPr>
+    </w:p>
+    <w:p>
+      <w:r>
+        <w:rPr>
+          <w:noProof/>
+          <w:lang w:eastAsia="fr-CA"/>
+        </w:rPr>
+        <w:lastRenderedPageBreak/>
+        <w:drawing>
+          <wp:inline distT="0" distB="0" distL="0" distR="0" wp14:anchorId="101437C4" wp14:editId="05C9A6E6">
+            <wp:extent cx="5756833" cy="6728178"/>
+            <wp:effectExtent l="0" t="0" r="0" b="0"/>
+            <wp:docPr id="14" name="Image 14"/>
+            <wp:cNvGraphicFramePr>
+              <a:graphicFrameLocks xmlns:a="http://schemas.openxmlformats.org/drawingml/2006/main" noChangeAspect="1"/>
+            </wp:cNvGraphicFramePr>
+            <a:graphic xmlns:a="http://schemas.openxmlformats.org/drawingml/2006/main">
+              <a:graphicData uri="http://schemas.openxmlformats.org/drawingml/2006/picture">
+                <pic:pic xmlns:pic="http://schemas.openxmlformats.org/drawingml/2006/picture">
+                  <pic:nvPicPr>
+                    <pic:cNvPr id="1" name=""/>
+                    <pic:cNvPicPr/>
+                  </pic:nvPicPr>
+                  <pic:blipFill>
+                    <a:blip r:embed="rId13"/>
+                    <a:stretch>
+                      <a:fillRect/>
+                    </a:stretch>
+                  </pic:blipFill>
+                  <pic:spPr>
+                    <a:xfrm>
+                      <a:off x="0" y="0"/>
+                      <a:ext cx="5769892" cy="6743441"/>
+                    </a:xfrm>
+                    <a:prstGeom prst="rect">
+                      <a:avLst/>
+                    </a:prstGeom>
+                  </pic:spPr>
+                </pic:pic>
+              </a:graphicData>
+            </a:graphic>
+          </wp:inline>
+        </w:drawing>
+      </w:r>
+    </w:p>
     <w:p>
       <w:pPr>
         <w:tabs>
@@ -1424,27 +1497,993 @@
         </w:rPr>
         <w:t>Figure 7 : Diagramme de Classe avec les patrons GRASP explicitement montré</w:t>
       </w:r>
-      <w:r>
+    </w:p>
+    <w:tbl>
+      <w:tblPr>
+        <w:tblStyle w:val="Grilledutableau"/>
+        <w:tblW w:w="0" w:type="auto"/>
+        <w:tblLook w:val="04A0" w:firstRow="1" w:lastRow="0" w:firstColumn="1" w:lastColumn="0" w:noHBand="0" w:noVBand="1"/>
+      </w:tblPr>
+      <w:tblGrid>
+        <w:gridCol w:w="8630"/>
+      </w:tblGrid>
+      <w:tr>
+        <w:tc>
+          <w:tcPr>
+            <w:tcW w:w="8630" w:type="dxa"/>
+          </w:tcPr>
+          <w:p>
+            <w:pPr>
+              <w:tabs>
+                <w:tab w:val="left" w:pos="3627"/>
+              </w:tabs>
+              <w:jc w:val="center"/>
+            </w:pPr>
+            <w:r>
+              <w:t>En Bleu foncé : Patron Polymorphisme</w:t>
+            </w:r>
+          </w:p>
+        </w:tc>
+      </w:tr>
+      <w:tr>
+        <w:tc>
+          <w:tcPr>
+            <w:tcW w:w="8630" w:type="dxa"/>
+          </w:tcPr>
+          <w:p>
+            <w:pPr>
+              <w:tabs>
+                <w:tab w:val="left" w:pos="3627"/>
+              </w:tabs>
+              <w:jc w:val="center"/>
+            </w:pPr>
+            <w:r>
+              <w:t>Flèche Bleu Claire : Patron Contrôleur</w:t>
+            </w:r>
+          </w:p>
+        </w:tc>
+      </w:tr>
+      <w:tr>
+        <w:tc>
+          <w:tcPr>
+            <w:tcW w:w="8630" w:type="dxa"/>
+          </w:tcPr>
+          <w:p>
+            <w:pPr>
+              <w:tabs>
+                <w:tab w:val="left" w:pos="3627"/>
+              </w:tabs>
+              <w:jc w:val="center"/>
+            </w:pPr>
+            <w:r>
+              <w:t>En Jaune : Patron Couplage élevé</w:t>
+            </w:r>
+          </w:p>
+        </w:tc>
+      </w:tr>
+      <w:tr>
+        <w:tc>
+          <w:tcPr>
+            <w:tcW w:w="8630" w:type="dxa"/>
+          </w:tcPr>
+          <w:p>
+            <w:pPr>
+              <w:tabs>
+                <w:tab w:val="left" w:pos="3627"/>
+              </w:tabs>
+              <w:jc w:val="center"/>
+            </w:pPr>
+            <w:r>
+              <w:t>En Vert : Patron Cohésion élevée</w:t>
+            </w:r>
+          </w:p>
+        </w:tc>
+      </w:tr>
+      <w:tr>
+        <w:tc>
+          <w:tcPr>
+            <w:tcW w:w="8630" w:type="dxa"/>
+          </w:tcPr>
+          <w:p>
+            <w:pPr>
+              <w:tabs>
+                <w:tab w:val="left" w:pos="3627"/>
+              </w:tabs>
+              <w:jc w:val="center"/>
+            </w:pPr>
+            <w:r>
+              <w:t>En Rouge : Patron Créateur</w:t>
+            </w:r>
+          </w:p>
+        </w:tc>
+      </w:tr>
+      <w:tr>
+        <w:tc>
+          <w:tcPr>
+            <w:tcW w:w="8630" w:type="dxa"/>
+          </w:tcPr>
+          <w:p>
+            <w:pPr>
+              <w:tabs>
+                <w:tab w:val="left" w:pos="3627"/>
+              </w:tabs>
+              <w:jc w:val="center"/>
+              <w:rPr>
+                <w:b/>
+              </w:rPr>
+            </w:pPr>
+            <w:r>
+              <w:t xml:space="preserve">En Noir : un exemple parmi d’autres du patron expert. </w:t>
+            </w:r>
+          </w:p>
+        </w:tc>
+      </w:tr>
+    </w:tbl>
+    <w:p>
+      <w:pPr>
+        <w:tabs>
+          <w:tab w:val="left" w:pos="3627"/>
+        </w:tabs>
+        <w:jc w:val="center"/>
         <w:rPr>
           <w:b/>
           <w:u w:val="single"/>
         </w:rPr>
-        <w:t xml:space="preserve"> </w:t>
-      </w:r>
-      <w:r>
-        <w:rPr>
+      </w:pPr>
+    </w:p>
+    <w:p>
+      <w:pPr>
+        <w:tabs>
+          <w:tab w:val="left" w:pos="3627"/>
+        </w:tabs>
+        <w:jc w:val="center"/>
+        <w:rPr>
+          <w:b/>
           <w:u w:val="single"/>
         </w:rPr>
-        <w:t>(en vert : Expert, en rouge : Créateur, en noir : Couplage Faible, en bleu : P</w:t>
-      </w:r>
+      </w:pPr>
+      <w:r>
+        <w:rPr>
+          <w:b/>
+          <w:u w:val="single"/>
+        </w:rPr>
+        <w:t>Tableau des responsabilités des classes de notre diagramme de classe</w:t>
+      </w:r>
+    </w:p>
+    <w:tbl>
+      <w:tblPr>
+        <w:tblStyle w:val="Grilledutableau"/>
+        <w:tblW w:w="0" w:type="auto"/>
+        <w:tblLook w:val="04A0" w:firstRow="1" w:lastRow="0" w:firstColumn="1" w:lastColumn="0" w:noHBand="0" w:noVBand="1"/>
+      </w:tblPr>
+      <w:tblGrid>
+        <w:gridCol w:w="2364"/>
+        <w:gridCol w:w="4435"/>
+        <w:gridCol w:w="1831"/>
+      </w:tblGrid>
+      <w:tr>
+        <w:tc>
+          <w:tcPr>
+            <w:tcW w:w="2364" w:type="dxa"/>
+          </w:tcPr>
+          <w:p>
+            <w:pPr>
+              <w:tabs>
+                <w:tab w:val="left" w:pos="3627"/>
+              </w:tabs>
+              <w:jc w:val="center"/>
+              <w:rPr>
+                <w:b/>
+              </w:rPr>
+            </w:pPr>
+            <w:r>
+              <w:rPr>
+                <w:b/>
+              </w:rPr>
+              <w:t>Classe</w:t>
+            </w:r>
+          </w:p>
+        </w:tc>
+        <w:tc>
+          <w:tcPr>
+            <w:tcW w:w="4435" w:type="dxa"/>
+          </w:tcPr>
+          <w:p>
+            <w:pPr>
+              <w:tabs>
+                <w:tab w:val="left" w:pos="3627"/>
+              </w:tabs>
+              <w:jc w:val="center"/>
+            </w:pPr>
+            <w:r>
+              <w:rPr>
+                <w:b/>
+              </w:rPr>
+              <w:t>Responsabilité</w:t>
+            </w:r>
+          </w:p>
+        </w:tc>
+        <w:tc>
+          <w:tcPr>
+            <w:tcW w:w="1831" w:type="dxa"/>
+          </w:tcPr>
+          <w:p>
+            <w:pPr>
+              <w:tabs>
+                <w:tab w:val="left" w:pos="3627"/>
+              </w:tabs>
+              <w:jc w:val="center"/>
+              <w:rPr>
+                <w:b/>
+              </w:rPr>
+            </w:pPr>
+            <w:r>
+              <w:rPr>
+                <w:b/>
+              </w:rPr>
+              <w:t>GRASP</w:t>
+            </w:r>
+          </w:p>
+        </w:tc>
+      </w:tr>
+      <w:tr>
+        <w:tc>
+          <w:tcPr>
+            <w:tcW w:w="2364" w:type="dxa"/>
+          </w:tcPr>
+          <w:p>
+            <w:pPr>
+              <w:tabs>
+                <w:tab w:val="left" w:pos="3627"/>
+              </w:tabs>
+              <w:jc w:val="center"/>
+            </w:pPr>
+            <w:proofErr w:type="spellStart"/>
+            <w:r>
+              <w:t>FluxAudio</w:t>
+            </w:r>
+            <w:proofErr w:type="spellEnd"/>
+          </w:p>
+        </w:tc>
+        <w:tc>
+          <w:tcPr>
+            <w:tcW w:w="4435" w:type="dxa"/>
+          </w:tcPr>
+          <w:p>
+            <w:pPr>
+              <w:tabs>
+                <w:tab w:val="left" w:pos="3627"/>
+              </w:tabs>
+            </w:pPr>
+            <w:r>
+              <w:t>Classe polymorphique qui gère le flux audio d'entrée et de sortie</w:t>
+            </w:r>
+          </w:p>
+        </w:tc>
+        <w:tc>
+          <w:tcPr>
+            <w:tcW w:w="1831" w:type="dxa"/>
+          </w:tcPr>
+          <w:p>
+            <w:pPr>
+              <w:tabs>
+                <w:tab w:val="left" w:pos="3627"/>
+              </w:tabs>
+              <w:jc w:val="center"/>
+            </w:pPr>
+            <w:r>
+              <w:t>Polymorphisme</w:t>
+            </w:r>
+          </w:p>
+        </w:tc>
+      </w:tr>
+      <w:tr>
+        <w:tc>
+          <w:tcPr>
+            <w:tcW w:w="2364" w:type="dxa"/>
+          </w:tcPr>
+          <w:p>
+            <w:pPr>
+              <w:tabs>
+                <w:tab w:val="left" w:pos="3627"/>
+              </w:tabs>
+              <w:jc w:val="center"/>
+            </w:pPr>
+            <w:proofErr w:type="spellStart"/>
+            <w:r>
+              <w:t>FluxEntree</w:t>
+            </w:r>
+            <w:proofErr w:type="spellEnd"/>
+          </w:p>
+        </w:tc>
+        <w:tc>
+          <w:tcPr>
+            <w:tcW w:w="4435" w:type="dxa"/>
+          </w:tcPr>
+          <w:p>
+            <w:pPr>
+              <w:tabs>
+                <w:tab w:val="left" w:pos="587"/>
+                <w:tab w:val="left" w:pos="3627"/>
+              </w:tabs>
+            </w:pPr>
+            <w:r>
+              <w:t>Détermine le flux audio d'entrée</w:t>
+            </w:r>
+          </w:p>
+        </w:tc>
+        <w:tc>
+          <w:tcPr>
+            <w:tcW w:w="1831" w:type="dxa"/>
+          </w:tcPr>
+          <w:p>
+            <w:pPr>
+              <w:tabs>
+                <w:tab w:val="left" w:pos="3627"/>
+              </w:tabs>
+              <w:jc w:val="center"/>
+            </w:pPr>
+            <w:r>
+              <w:t>Experte</w:t>
+            </w:r>
+          </w:p>
+        </w:tc>
+      </w:tr>
+      <w:tr>
+        <w:tc>
+          <w:tcPr>
+            <w:tcW w:w="2364" w:type="dxa"/>
+          </w:tcPr>
+          <w:p>
+            <w:pPr>
+              <w:tabs>
+                <w:tab w:val="left" w:pos="3627"/>
+              </w:tabs>
+              <w:jc w:val="center"/>
+            </w:pPr>
+            <w:proofErr w:type="spellStart"/>
+            <w:r>
+              <w:t>FluxSortie</w:t>
+            </w:r>
+            <w:proofErr w:type="spellEnd"/>
+          </w:p>
+        </w:tc>
+        <w:tc>
+          <w:tcPr>
+            <w:tcW w:w="4435" w:type="dxa"/>
+          </w:tcPr>
+          <w:p>
+            <w:pPr>
+              <w:tabs>
+                <w:tab w:val="left" w:pos="3627"/>
+              </w:tabs>
+            </w:pPr>
+            <w:r>
+              <w:t>Détermine le flux de sortie</w:t>
+            </w:r>
+          </w:p>
+        </w:tc>
+        <w:tc>
+          <w:tcPr>
+            <w:tcW w:w="1831" w:type="dxa"/>
+          </w:tcPr>
+          <w:p>
+            <w:pPr>
+              <w:tabs>
+                <w:tab w:val="left" w:pos="3627"/>
+              </w:tabs>
+              <w:jc w:val="center"/>
+            </w:pPr>
+            <w:r>
+              <w:t>Experte</w:t>
+            </w:r>
+          </w:p>
+        </w:tc>
+      </w:tr>
+      <w:tr>
+        <w:tc>
+          <w:tcPr>
+            <w:tcW w:w="2364" w:type="dxa"/>
+          </w:tcPr>
+          <w:p>
+            <w:pPr>
+              <w:tabs>
+                <w:tab w:val="left" w:pos="3627"/>
+              </w:tabs>
+              <w:jc w:val="center"/>
+            </w:pPr>
+            <w:r>
+              <w:t>Langue</w:t>
+            </w:r>
+          </w:p>
+        </w:tc>
+        <w:tc>
+          <w:tcPr>
+            <w:tcW w:w="4435" w:type="dxa"/>
+          </w:tcPr>
+          <w:p>
+            <w:pPr>
+              <w:tabs>
+                <w:tab w:val="left" w:pos="3627"/>
+              </w:tabs>
+            </w:pPr>
+            <w:r>
+              <w:t xml:space="preserve">Permet de déterminer la </w:t>
+            </w:r>
+            <w:proofErr w:type="spellStart"/>
+            <w:r>
+              <w:t>langueCible</w:t>
+            </w:r>
+            <w:proofErr w:type="spellEnd"/>
+            <w:r>
+              <w:t xml:space="preserve"> et </w:t>
+            </w:r>
+            <w:proofErr w:type="spellStart"/>
+            <w:r>
+              <w:t>langueSource</w:t>
+            </w:r>
+            <w:proofErr w:type="spellEnd"/>
+            <w:r>
+              <w:t xml:space="preserve">. Cette classe est polymorphique et est hérité par </w:t>
+            </w:r>
+            <w:proofErr w:type="spellStart"/>
+            <w:r>
+              <w:t>LangueCible</w:t>
+            </w:r>
+            <w:proofErr w:type="spellEnd"/>
+            <w:r>
+              <w:t xml:space="preserve"> et </w:t>
+            </w:r>
+            <w:proofErr w:type="spellStart"/>
+            <w:r>
+              <w:t>LangueSource</w:t>
+            </w:r>
+            <w:proofErr w:type="spellEnd"/>
+            <w:r>
+              <w:t>.</w:t>
+            </w:r>
+          </w:p>
+        </w:tc>
+        <w:tc>
+          <w:tcPr>
+            <w:tcW w:w="1831" w:type="dxa"/>
+          </w:tcPr>
+          <w:p>
+            <w:pPr>
+              <w:tabs>
+                <w:tab w:val="left" w:pos="3627"/>
+              </w:tabs>
+              <w:jc w:val="center"/>
+            </w:pPr>
+            <w:r>
+              <w:t>Polymorphisme</w:t>
+            </w:r>
+          </w:p>
+        </w:tc>
+      </w:tr>
+      <w:tr>
+        <w:tc>
+          <w:tcPr>
+            <w:tcW w:w="2364" w:type="dxa"/>
+          </w:tcPr>
+          <w:p>
+            <w:pPr>
+              <w:tabs>
+                <w:tab w:val="left" w:pos="3627"/>
+              </w:tabs>
+              <w:jc w:val="center"/>
+            </w:pPr>
+            <w:proofErr w:type="spellStart"/>
+            <w:r>
+              <w:t>LangueCible</w:t>
+            </w:r>
+            <w:proofErr w:type="spellEnd"/>
+          </w:p>
+        </w:tc>
+        <w:tc>
+          <w:tcPr>
+            <w:tcW w:w="4435" w:type="dxa"/>
+          </w:tcPr>
+          <w:p>
+            <w:pPr>
+              <w:tabs>
+                <w:tab w:val="left" w:pos="3627"/>
+              </w:tabs>
+            </w:pPr>
+            <w:r>
+              <w:t xml:space="preserve">Détermine la langue cible, </w:t>
+            </w:r>
+            <w:proofErr w:type="spellStart"/>
+            <w:r>
+              <w:t>c-a-d</w:t>
+            </w:r>
+            <w:proofErr w:type="spellEnd"/>
+            <w:r>
+              <w:t xml:space="preserve"> de traduction.</w:t>
+            </w:r>
+          </w:p>
+        </w:tc>
+        <w:tc>
+          <w:tcPr>
+            <w:tcW w:w="1831" w:type="dxa"/>
+          </w:tcPr>
+          <w:p>
+            <w:pPr>
+              <w:tabs>
+                <w:tab w:val="left" w:pos="3627"/>
+              </w:tabs>
+              <w:jc w:val="center"/>
+            </w:pPr>
+            <w:r>
+              <w:t>Experte</w:t>
+            </w:r>
+          </w:p>
+        </w:tc>
+      </w:tr>
+      <w:tr>
+        <w:tc>
+          <w:tcPr>
+            <w:tcW w:w="2364" w:type="dxa"/>
+          </w:tcPr>
+          <w:p>
+            <w:pPr>
+              <w:tabs>
+                <w:tab w:val="left" w:pos="3627"/>
+              </w:tabs>
+              <w:jc w:val="center"/>
+            </w:pPr>
+            <w:proofErr w:type="spellStart"/>
+            <w:r>
+              <w:t>LangueSource</w:t>
+            </w:r>
+            <w:proofErr w:type="spellEnd"/>
+          </w:p>
+        </w:tc>
+        <w:tc>
+          <w:tcPr>
+            <w:tcW w:w="4435" w:type="dxa"/>
+          </w:tcPr>
+          <w:p>
+            <w:pPr>
+              <w:tabs>
+                <w:tab w:val="left" w:pos="3627"/>
+              </w:tabs>
+            </w:pPr>
+            <w:r>
+              <w:t>Détermine la langue Source</w:t>
+            </w:r>
+          </w:p>
+        </w:tc>
+        <w:tc>
+          <w:tcPr>
+            <w:tcW w:w="1831" w:type="dxa"/>
+          </w:tcPr>
+          <w:p>
+            <w:pPr>
+              <w:tabs>
+                <w:tab w:val="left" w:pos="3627"/>
+              </w:tabs>
+              <w:jc w:val="center"/>
+            </w:pPr>
+            <w:r>
+              <w:t>Experte</w:t>
+            </w:r>
+          </w:p>
+        </w:tc>
+      </w:tr>
+      <w:tr>
+        <w:tc>
+          <w:tcPr>
+            <w:tcW w:w="2364" w:type="dxa"/>
+          </w:tcPr>
+          <w:p>
+            <w:pPr>
+              <w:tabs>
+                <w:tab w:val="left" w:pos="3627"/>
+              </w:tabs>
+              <w:jc w:val="center"/>
+            </w:pPr>
+            <w:r>
+              <w:t>Traduction</w:t>
+            </w:r>
+          </w:p>
+        </w:tc>
+        <w:tc>
+          <w:tcPr>
+            <w:tcW w:w="4435" w:type="dxa"/>
+          </w:tcPr>
+          <w:p>
+            <w:pPr>
+              <w:tabs>
+                <w:tab w:val="left" w:pos="3627"/>
+              </w:tabs>
+            </w:pPr>
+            <w:r>
+              <w:t xml:space="preserve">Gérer les éléments nécessaires à la traduction soit le flux audio, le type de traduction, la langue et les options de traduction. La classe Traduction a un couplage élevé pour gérer plusieurs types de traduction et langue en plus d'offrir une interface classe </w:t>
+            </w:r>
+            <w:proofErr w:type="spellStart"/>
+            <w:r>
+              <w:t>OptionTraduction</w:t>
+            </w:r>
+            <w:proofErr w:type="spellEnd"/>
+            <w:r>
+              <w:t xml:space="preserve"> qui permet de sélectionner des options de traduction.</w:t>
+            </w:r>
+          </w:p>
+        </w:tc>
+        <w:tc>
+          <w:tcPr>
+            <w:tcW w:w="1831" w:type="dxa"/>
+          </w:tcPr>
+          <w:p>
+            <w:pPr>
+              <w:tabs>
+                <w:tab w:val="left" w:pos="3627"/>
+              </w:tabs>
+              <w:jc w:val="center"/>
+            </w:pPr>
+            <w:r>
+              <w:t>Polymorphisme, Cohésion Élevée</w:t>
+            </w:r>
+          </w:p>
+        </w:tc>
+      </w:tr>
+      <w:tr>
+        <w:tc>
+          <w:tcPr>
+            <w:tcW w:w="2364" w:type="dxa"/>
+          </w:tcPr>
+          <w:p>
+            <w:pPr>
+              <w:tabs>
+                <w:tab w:val="left" w:pos="3627"/>
+              </w:tabs>
+              <w:jc w:val="center"/>
+            </w:pPr>
+            <w:proofErr w:type="spellStart"/>
+            <w:r>
+              <w:t>TraductionManuel</w:t>
+            </w:r>
+            <w:proofErr w:type="spellEnd"/>
+          </w:p>
+        </w:tc>
+        <w:tc>
+          <w:tcPr>
+            <w:tcW w:w="4435" w:type="dxa"/>
+          </w:tcPr>
+          <w:p>
+            <w:pPr>
+              <w:tabs>
+                <w:tab w:val="left" w:pos="480"/>
+                <w:tab w:val="left" w:pos="3627"/>
+              </w:tabs>
+            </w:pPr>
+            <w:proofErr w:type="spellStart"/>
+            <w:r>
+              <w:t>TraductionManuel</w:t>
+            </w:r>
+            <w:proofErr w:type="spellEnd"/>
+            <w:r>
+              <w:t xml:space="preserve"> fait la traduction du flux audio seulement lorsque l'utilisateur en fait l'activation.</w:t>
+            </w:r>
+          </w:p>
+        </w:tc>
+        <w:tc>
+          <w:tcPr>
+            <w:tcW w:w="1831" w:type="dxa"/>
+          </w:tcPr>
+          <w:p>
+            <w:pPr>
+              <w:tabs>
+                <w:tab w:val="left" w:pos="3627"/>
+              </w:tabs>
+              <w:jc w:val="center"/>
+            </w:pPr>
+            <w:r>
+              <w:t>Experte</w:t>
+            </w:r>
+          </w:p>
+        </w:tc>
+      </w:tr>
+      <w:tr>
+        <w:tc>
+          <w:tcPr>
+            <w:tcW w:w="2364" w:type="dxa"/>
+          </w:tcPr>
+          <w:p>
+            <w:pPr>
+              <w:tabs>
+                <w:tab w:val="left" w:pos="3627"/>
+              </w:tabs>
+              <w:jc w:val="center"/>
+            </w:pPr>
+            <w:proofErr w:type="spellStart"/>
+            <w:r>
+              <w:t>TraductionAutomatique</w:t>
+            </w:r>
+            <w:proofErr w:type="spellEnd"/>
+          </w:p>
+        </w:tc>
+        <w:tc>
+          <w:tcPr>
+            <w:tcW w:w="4435" w:type="dxa"/>
+          </w:tcPr>
+          <w:p>
+            <w:pPr>
+              <w:tabs>
+                <w:tab w:val="left" w:pos="3627"/>
+              </w:tabs>
+            </w:pPr>
+            <w:proofErr w:type="spellStart"/>
+            <w:r>
+              <w:t>TraductionAutomatique</w:t>
+            </w:r>
+            <w:proofErr w:type="spellEnd"/>
+            <w:r>
+              <w:t xml:space="preserve"> fait la traduction direct d'un flux audio lorsque spécifier.</w:t>
+            </w:r>
+          </w:p>
+        </w:tc>
+        <w:tc>
+          <w:tcPr>
+            <w:tcW w:w="1831" w:type="dxa"/>
+          </w:tcPr>
+          <w:p>
+            <w:pPr>
+              <w:tabs>
+                <w:tab w:val="left" w:pos="3627"/>
+              </w:tabs>
+              <w:jc w:val="center"/>
+            </w:pPr>
+            <w:r>
+              <w:t>Experte</w:t>
+            </w:r>
+          </w:p>
+        </w:tc>
+      </w:tr>
+      <w:tr>
+        <w:tc>
+          <w:tcPr>
+            <w:tcW w:w="2364" w:type="dxa"/>
+          </w:tcPr>
+          <w:p>
+            <w:pPr>
+              <w:tabs>
+                <w:tab w:val="left" w:pos="3627"/>
+              </w:tabs>
+              <w:jc w:val="center"/>
+            </w:pPr>
+            <w:proofErr w:type="spellStart"/>
+            <w:r>
+              <w:t>OptionTraduction</w:t>
+            </w:r>
+            <w:proofErr w:type="spellEnd"/>
+          </w:p>
+        </w:tc>
+        <w:tc>
+          <w:tcPr>
+            <w:tcW w:w="4435" w:type="dxa"/>
+          </w:tcPr>
+          <w:p>
+            <w:pPr>
+              <w:tabs>
+                <w:tab w:val="left" w:pos="3627"/>
+              </w:tabs>
+            </w:pPr>
+            <w:r>
+              <w:t>Cette classe permet de choisir différentes options de traduction qui vont s'appliquer sur le flu</w:t>
+            </w:r>
+            <w:r>
+              <w:t>x audio que l'on veut traduire.</w:t>
+            </w:r>
+          </w:p>
+          <w:p>
+            <w:pPr>
+              <w:tabs>
+                <w:tab w:val="left" w:pos="3627"/>
+              </w:tabs>
+            </w:pPr>
+            <w:r>
+              <w:t xml:space="preserve">Cette classe agit aussi en interface en </w:t>
+            </w:r>
+            <w:proofErr w:type="spellStart"/>
+            <w:r>
+              <w:t>permetant</w:t>
+            </w:r>
+            <w:proofErr w:type="spellEnd"/>
+            <w:r>
+              <w:t xml:space="preserve"> d'afficher à l'utilisateur un menu de traduction.</w:t>
+            </w:r>
+          </w:p>
+        </w:tc>
+        <w:tc>
+          <w:tcPr>
+            <w:tcW w:w="1831" w:type="dxa"/>
+          </w:tcPr>
+          <w:p>
+            <w:pPr>
+              <w:tabs>
+                <w:tab w:val="left" w:pos="3627"/>
+              </w:tabs>
+              <w:jc w:val="center"/>
+            </w:pPr>
+            <w:proofErr w:type="spellStart"/>
+            <w:r>
+              <w:t>Controleur</w:t>
+            </w:r>
+            <w:proofErr w:type="spellEnd"/>
+            <w:r>
+              <w:t>, Créateur, Couplage Faible</w:t>
+            </w:r>
+          </w:p>
+        </w:tc>
+      </w:tr>
+      <w:tr>
+        <w:tc>
+          <w:tcPr>
+            <w:tcW w:w="2364" w:type="dxa"/>
+          </w:tcPr>
+          <w:p>
+            <w:pPr>
+              <w:tabs>
+                <w:tab w:val="left" w:pos="3627"/>
+              </w:tabs>
+              <w:jc w:val="center"/>
+            </w:pPr>
+            <w:proofErr w:type="spellStart"/>
+            <w:r>
+              <w:t>DelaiSortie</w:t>
+            </w:r>
+            <w:proofErr w:type="spellEnd"/>
+          </w:p>
+        </w:tc>
+        <w:tc>
+          <w:tcPr>
+            <w:tcW w:w="4435" w:type="dxa"/>
+          </w:tcPr>
+          <w:p>
+            <w:pPr>
+              <w:tabs>
+                <w:tab w:val="left" w:pos="3627"/>
+              </w:tabs>
+            </w:pPr>
+            <w:r>
+              <w:t>Cette classe a comme responsabilité de déterminer le temps entre l'entrée du flux audio et la sortie de la version traduite.</w:t>
+            </w:r>
+          </w:p>
+        </w:tc>
+        <w:tc>
+          <w:tcPr>
+            <w:tcW w:w="1831" w:type="dxa"/>
+          </w:tcPr>
+          <w:p>
+            <w:pPr>
+              <w:tabs>
+                <w:tab w:val="left" w:pos="3627"/>
+              </w:tabs>
+              <w:jc w:val="center"/>
+            </w:pPr>
+            <w:r>
+              <w:t>Experte</w:t>
+            </w:r>
+          </w:p>
+        </w:tc>
+      </w:tr>
+      <w:tr>
+        <w:tc>
+          <w:tcPr>
+            <w:tcW w:w="2364" w:type="dxa"/>
+          </w:tcPr>
+          <w:p>
+            <w:pPr>
+              <w:tabs>
+                <w:tab w:val="left" w:pos="3627"/>
+              </w:tabs>
+              <w:jc w:val="center"/>
+            </w:pPr>
+            <w:proofErr w:type="spellStart"/>
+            <w:r>
+              <w:t>VoixSynthétique</w:t>
+            </w:r>
+            <w:proofErr w:type="spellEnd"/>
+          </w:p>
+        </w:tc>
+        <w:tc>
+          <w:tcPr>
+            <w:tcW w:w="4435" w:type="dxa"/>
+          </w:tcPr>
+          <w:p>
+            <w:pPr>
+              <w:tabs>
+                <w:tab w:val="left" w:pos="3627"/>
+              </w:tabs>
+            </w:pPr>
+            <w:r>
+              <w:t>Cette classe fait la gestion des voix synthétiques qui s'appliqueront au flux audio sortie traduit.</w:t>
+            </w:r>
+          </w:p>
+        </w:tc>
+        <w:tc>
+          <w:tcPr>
+            <w:tcW w:w="1831" w:type="dxa"/>
+          </w:tcPr>
+          <w:p>
+            <w:pPr>
+              <w:tabs>
+                <w:tab w:val="left" w:pos="3627"/>
+              </w:tabs>
+              <w:jc w:val="center"/>
+            </w:pPr>
+            <w:r>
+              <w:t>Experte</w:t>
+            </w:r>
+          </w:p>
+        </w:tc>
+      </w:tr>
+      <w:tr>
+        <w:tc>
+          <w:tcPr>
+            <w:tcW w:w="2364" w:type="dxa"/>
+          </w:tcPr>
+          <w:p>
+            <w:pPr>
+              <w:tabs>
+                <w:tab w:val="left" w:pos="3627"/>
+              </w:tabs>
+              <w:jc w:val="center"/>
+            </w:pPr>
+            <w:proofErr w:type="spellStart"/>
+            <w:r>
+              <w:t>MediumSortie</w:t>
+            </w:r>
+            <w:proofErr w:type="spellEnd"/>
+          </w:p>
+        </w:tc>
+        <w:tc>
+          <w:tcPr>
+            <w:tcW w:w="4435" w:type="dxa"/>
+          </w:tcPr>
+          <w:p>
+            <w:pPr>
+              <w:tabs>
+                <w:tab w:val="left" w:pos="3627"/>
+              </w:tabs>
+            </w:pPr>
+            <w:r>
+              <w:t>Cette classe détermine quel medium de sortie sera choisi pour la diffusion du flux audio traduit.</w:t>
+            </w:r>
+          </w:p>
+        </w:tc>
+        <w:tc>
+          <w:tcPr>
+            <w:tcW w:w="1831" w:type="dxa"/>
+          </w:tcPr>
+          <w:p>
+            <w:pPr>
+              <w:tabs>
+                <w:tab w:val="left" w:pos="3627"/>
+              </w:tabs>
+              <w:jc w:val="center"/>
+            </w:pPr>
+            <w:r>
+              <w:t>Experte</w:t>
+            </w:r>
+          </w:p>
+        </w:tc>
+      </w:tr>
+    </w:tbl>
+    <w:p>
+      <w:pPr>
+        <w:tabs>
+          <w:tab w:val="left" w:pos="3627"/>
+        </w:tabs>
+        <w:jc w:val="center"/>
+        <w:rPr>
+          <w:b/>
+        </w:rPr>
+      </w:pPr>
       <w:bookmarkStart w:id="0" w:name="_GoBack"/>
       <w:bookmarkEnd w:id="0"/>
-      <w:r>
-        <w:rPr>
-          <w:u w:val="single"/>
-        </w:rPr>
-        <w:t>olymorphisme)</w:t>
-      </w:r>
     </w:p>
     <w:sectPr>
       <w:pgSz w:w="12240" w:h="15840"/>
@@ -1454,6 +2493,56 @@
     </w:sectPr>
   </w:body>
 </w:document>
+</file>
+
+<file path=word/endnotes.xml><?xml version="1.0" encoding="utf-8"?>
+<w:endnotes xmlns:wpc="http://schemas.microsoft.com/office/word/2010/wordprocessingCanvas" xmlns:cx="http://schemas.microsoft.com/office/drawing/2014/chartex" xmlns:mc="http://schemas.openxmlformats.org/markup-compatibility/2006" xmlns:o="urn:schemas-microsoft-com:office:office" xmlns:r="http://schemas.openxmlformats.org/officeDocument/2006/relationships" xmlns:m="http://schemas.openxmlformats.org/officeDocument/2006/math" xmlns:v="urn:schemas-microsoft-com:vml" xmlns:wp14="http://schemas.microsoft.com/office/word/2010/wordprocessingDrawing" xmlns:wp="http://schemas.openxmlformats.org/drawingml/2006/wordprocessingDrawing" xmlns:w10="urn:schemas-microsoft-com:office:word" xmlns:w="http://schemas.openxmlformats.org/wordprocessingml/2006/main" xmlns:w14="http://schemas.microsoft.com/office/word/2010/wordml" xmlns:w15="http://schemas.microsoft.com/office/word/2012/wordml" xmlns:w16se="http://schemas.microsoft.com/office/word/2015/wordml/symex" xmlns:wpg="http://schemas.microsoft.com/office/word/2010/wordprocessingGroup" xmlns:wpi="http://schemas.microsoft.com/office/word/2010/wordprocessingInk" xmlns:wne="http://schemas.microsoft.com/office/word/2006/wordml" xmlns:wps="http://schemas.microsoft.com/office/word/2010/wordprocessingShape" mc:Ignorable="w14 w15 w16se wp14">
+  <w:endnote w:type="separator" w:id="-1">
+    <w:p>
+      <w:pPr>
+        <w:spacing w:after="0" w:line="240" w:lineRule="auto"/>
+      </w:pPr>
+      <w:r>
+        <w:separator/>
+      </w:r>
+    </w:p>
+  </w:endnote>
+  <w:endnote w:type="continuationSeparator" w:id="0">
+    <w:p>
+      <w:pPr>
+        <w:spacing w:after="0" w:line="240" w:lineRule="auto"/>
+      </w:pPr>
+      <w:r>
+        <w:continuationSeparator/>
+      </w:r>
+    </w:p>
+  </w:endnote>
+</w:endnotes>
+</file>
+
+<file path=word/footnotes.xml><?xml version="1.0" encoding="utf-8"?>
+<w:footnotes xmlns:wpc="http://schemas.microsoft.com/office/word/2010/wordprocessingCanvas" xmlns:cx="http://schemas.microsoft.com/office/drawing/2014/chartex" xmlns:mc="http://schemas.openxmlformats.org/markup-compatibility/2006" xmlns:o="urn:schemas-microsoft-com:office:office" xmlns:r="http://schemas.openxmlformats.org/officeDocument/2006/relationships" xmlns:m="http://schemas.openxmlformats.org/officeDocument/2006/math" xmlns:v="urn:schemas-microsoft-com:vml" xmlns:wp14="http://schemas.microsoft.com/office/word/2010/wordprocessingDrawing" xmlns:wp="http://schemas.openxmlformats.org/drawingml/2006/wordprocessingDrawing" xmlns:w10="urn:schemas-microsoft-com:office:word" xmlns:w="http://schemas.openxmlformats.org/wordprocessingml/2006/main" xmlns:w14="http://schemas.microsoft.com/office/word/2010/wordml" xmlns:w15="http://schemas.microsoft.com/office/word/2012/wordml" xmlns:w16se="http://schemas.microsoft.com/office/word/2015/wordml/symex" xmlns:wpg="http://schemas.microsoft.com/office/word/2010/wordprocessingGroup" xmlns:wpi="http://schemas.microsoft.com/office/word/2010/wordprocessingInk" xmlns:wne="http://schemas.microsoft.com/office/word/2006/wordml" xmlns:wps="http://schemas.microsoft.com/office/word/2010/wordprocessingShape" mc:Ignorable="w14 w15 w16se wp14">
+  <w:footnote w:type="separator" w:id="-1">
+    <w:p>
+      <w:pPr>
+        <w:spacing w:after="0" w:line="240" w:lineRule="auto"/>
+      </w:pPr>
+      <w:r>
+        <w:separator/>
+      </w:r>
+    </w:p>
+  </w:footnote>
+  <w:footnote w:type="continuationSeparator" w:id="0">
+    <w:p>
+      <w:pPr>
+        <w:spacing w:after="0" w:line="240" w:lineRule="auto"/>
+      </w:pPr>
+      <w:r>
+        <w:continuationSeparator/>
+      </w:r>
+    </w:p>
+  </w:footnote>
+</w:footnotes>
 </file>
 
 <file path=word/numbering.xml><?xml version="1.0" encoding="utf-8"?>
@@ -1982,6 +3071,69 @@
       <w:contextualSpacing/>
     </w:pPr>
   </w:style>
+  <w:style w:type="paragraph" w:styleId="En-tte">
+    <w:name w:val="header"/>
+    <w:basedOn w:val="Normal"/>
+    <w:link w:val="En-tteCar"/>
+    <w:uiPriority w:val="99"/>
+    <w:unhideWhenUsed/>
+    <w:rsid w:val="00685B71"/>
+    <w:pPr>
+      <w:tabs>
+        <w:tab w:val="center" w:pos="4320"/>
+        <w:tab w:val="right" w:pos="8640"/>
+      </w:tabs>
+      <w:spacing w:after="0" w:line="240" w:lineRule="auto"/>
+    </w:pPr>
+  </w:style>
+  <w:style w:type="character" w:customStyle="1" w:styleId="En-tteCar">
+    <w:name w:val="En-tête Car"/>
+    <w:basedOn w:val="Policepardfaut"/>
+    <w:link w:val="En-tte"/>
+    <w:uiPriority w:val="99"/>
+    <w:rsid w:val="00685B71"/>
+  </w:style>
+  <w:style w:type="paragraph" w:styleId="Pieddepage">
+    <w:name w:val="footer"/>
+    <w:basedOn w:val="Normal"/>
+    <w:link w:val="PieddepageCar"/>
+    <w:uiPriority w:val="99"/>
+    <w:unhideWhenUsed/>
+    <w:rsid w:val="00685B71"/>
+    <w:pPr>
+      <w:tabs>
+        <w:tab w:val="center" w:pos="4320"/>
+        <w:tab w:val="right" w:pos="8640"/>
+      </w:tabs>
+      <w:spacing w:after="0" w:line="240" w:lineRule="auto"/>
+    </w:pPr>
+  </w:style>
+  <w:style w:type="character" w:customStyle="1" w:styleId="PieddepageCar">
+    <w:name w:val="Pied de page Car"/>
+    <w:basedOn w:val="Policepardfaut"/>
+    <w:link w:val="Pieddepage"/>
+    <w:uiPriority w:val="99"/>
+    <w:rsid w:val="00685B71"/>
+  </w:style>
+  <w:style w:type="table" w:styleId="Grilledutableau">
+    <w:name w:val="Table Grid"/>
+    <w:basedOn w:val="TableauNormal"/>
+    <w:uiPriority w:val="39"/>
+    <w:rsid w:val="00676517"/>
+    <w:pPr>
+      <w:spacing w:after="0" w:line="240" w:lineRule="auto"/>
+    </w:pPr>
+    <w:tblPr>
+      <w:tblBorders>
+        <w:top w:val="single" w:sz="4" w:space="0" w:color="auto"/>
+        <w:left w:val="single" w:sz="4" w:space="0" w:color="auto"/>
+        <w:bottom w:val="single" w:sz="4" w:space="0" w:color="auto"/>
+        <w:right w:val="single" w:sz="4" w:space="0" w:color="auto"/>
+        <w:insideH w:val="single" w:sz="4" w:space="0" w:color="auto"/>
+        <w:insideV w:val="single" w:sz="4" w:space="0" w:color="auto"/>
+      </w:tblBorders>
+    </w:tblPr>
+  </w:style>
 </w:styles>
 </file>
 

</xml_diff>